<commit_message>
add report 5 lab EVM
</commit_message>
<xml_diff>
--- a/ЭВМ/Labs/Lab5/5-laba.docx
+++ b/ЭВМ/Labs/Lab5/5-laba.docx
@@ -110,27 +110,7 @@
           <w:sz w:val="24"/>
           <w:szCs w:val="24"/>
         </w:rPr>
-        <w:t>(ФГБОУ ВПО «</w:t>
-      </w:r>
-      <w:proofErr w:type="spellStart"/>
-      <w:r>
-        <w:rPr>
-          <w:rFonts w:ascii="Times New Roman" w:hAnsi="Times New Roman" w:cs="Times New Roman"/>
-          <w:b/>
-          <w:sz w:val="24"/>
-          <w:szCs w:val="24"/>
-        </w:rPr>
-        <w:t>ВятГУ</w:t>
-      </w:r>
-      <w:proofErr w:type="spellEnd"/>
-      <w:r>
-        <w:rPr>
-          <w:rFonts w:ascii="Times New Roman" w:hAnsi="Times New Roman" w:cs="Times New Roman"/>
-          <w:b/>
-          <w:sz w:val="24"/>
-          <w:szCs w:val="24"/>
-        </w:rPr>
-        <w:t>»)</w:t>
+        <w:t>(ФГБОУ ВПО «ВятГУ»)</w:t>
       </w:r>
     </w:p>
     <w:p>
@@ -345,7 +325,6 @@
           <w:rFonts w:ascii="Times New Roman" w:hAnsi="Times New Roman" w:cs="Times New Roman"/>
           <w:sz w:val="28"/>
           <w:szCs w:val="28"/>
-          <w:lang w:val="en-GB"/>
         </w:rPr>
         <w:t>5</w:t>
       </w:r>
@@ -555,7 +534,6 @@
         </w:rPr>
         <w:t xml:space="preserve"> </w:t>
       </w:r>
-      <w:proofErr w:type="gramStart"/>
       <w:r>
         <w:rPr>
           <w:rFonts w:ascii="Times New Roman" w:hAnsi="Times New Roman" w:cs="Times New Roman"/>
@@ -586,16 +564,7 @@
           <w:sz w:val="28"/>
           <w:szCs w:val="28"/>
         </w:rPr>
-        <w:t>.</w:t>
-      </w:r>
-      <w:proofErr w:type="gramEnd"/>
-      <w:r>
-        <w:rPr>
-          <w:rFonts w:ascii="Times New Roman" w:hAnsi="Times New Roman" w:cs="Times New Roman"/>
-          <w:sz w:val="28"/>
-          <w:szCs w:val="28"/>
-        </w:rPr>
-        <w:t>/</w:t>
+        <w:t>./</w:t>
       </w:r>
     </w:p>
     <w:p>
@@ -616,7 +585,6 @@
         </w:rPr>
         <w:t>Проверил преподаватель _______________________/</w:t>
       </w:r>
-      <w:proofErr w:type="spellStart"/>
       <w:r>
         <w:rPr>
           <w:rFonts w:ascii="Times New Roman" w:hAnsi="Times New Roman" w:cs="Times New Roman"/>
@@ -625,7 +593,6 @@
         </w:rPr>
         <w:t>Клюкин</w:t>
       </w:r>
-      <w:proofErr w:type="spellEnd"/>
       <w:r>
         <w:rPr>
           <w:rFonts w:ascii="Times New Roman" w:hAnsi="Times New Roman" w:cs="Times New Roman"/>
@@ -942,7 +909,6 @@
         </w:rPr>
         <w:t xml:space="preserve"> и </w:t>
       </w:r>
-      <w:proofErr w:type="spellStart"/>
       <w:r>
         <w:rPr>
           <w:rFonts w:ascii="Times New Roman" w:hAnsi="Times New Roman" w:cs="Times New Roman"/>
@@ -962,7 +928,6 @@
         </w:rPr>
         <w:t>i</w:t>
       </w:r>
-      <w:proofErr w:type="spellEnd"/>
       <w:r>
         <w:rPr>
           <w:rFonts w:ascii="Times New Roman" w:hAnsi="Times New Roman" w:cs="Times New Roman"/>
@@ -996,7 +961,6 @@
         </w:rPr>
         <w:t>[</w:t>
       </w:r>
-      <w:proofErr w:type="spellStart"/>
       <w:r>
         <w:rPr>
           <w:rFonts w:ascii="Times New Roman" w:hAnsi="Times New Roman" w:cs="Times New Roman"/>
@@ -1006,7 +970,6 @@
         </w:rPr>
         <w:t>i</w:t>
       </w:r>
-      <w:proofErr w:type="spellEnd"/>
       <w:r>
         <w:rPr>
           <w:rFonts w:ascii="Times New Roman" w:hAnsi="Times New Roman" w:cs="Times New Roman"/>
@@ -1048,7 +1011,6 @@
         </w:rPr>
         <w:t>[</w:t>
       </w:r>
-      <w:proofErr w:type="spellStart"/>
       <w:r>
         <w:rPr>
           <w:rFonts w:ascii="Times New Roman" w:hAnsi="Times New Roman" w:cs="Times New Roman"/>
@@ -1058,7 +1020,6 @@
         </w:rPr>
         <w:t>i</w:t>
       </w:r>
-      <w:proofErr w:type="spellEnd"/>
       <w:r>
         <w:rPr>
           <w:rFonts w:ascii="Times New Roman" w:hAnsi="Times New Roman" w:cs="Times New Roman"/>
@@ -1156,7 +1117,6 @@
           <w:szCs w:val="24"/>
         </w:rPr>
       </w:pPr>
-      <w:proofErr w:type="spellStart"/>
       <w:r>
         <w:rPr>
           <w:rFonts w:ascii="Times New Roman" w:hAnsi="Times New Roman" w:cs="Times New Roman"/>
@@ -1165,18 +1125,7 @@
           <w:szCs w:val="24"/>
           <w:u w:val="single"/>
         </w:rPr>
-        <w:t>Программно</w:t>
-      </w:r>
-      <w:proofErr w:type="spellEnd"/>
-      <w:r>
-        <w:rPr>
-          <w:rFonts w:ascii="Times New Roman" w:hAnsi="Times New Roman" w:cs="Times New Roman"/>
-          <w:i/>
-          <w:sz w:val="28"/>
-          <w:szCs w:val="24"/>
-          <w:u w:val="single"/>
-        </w:rPr>
-        <w:t xml:space="preserve"> – доступные</w:t>
+        <w:t>Программно – доступные</w:t>
       </w:r>
       <w:r>
         <w:rPr>
@@ -1198,23 +1147,136 @@
         </w:rPr>
         <w:t xml:space="preserve">. </w:t>
       </w:r>
-      <w:proofErr w:type="spellStart"/>
       <w:r>
         <w:rPr>
           <w:rFonts w:ascii="Times New Roman" w:hAnsi="Times New Roman" w:cs="Times New Roman"/>
           <w:sz w:val="28"/>
           <w:szCs w:val="24"/>
         </w:rPr>
-        <w:t>Программно</w:t>
+        <w:t>Программно – доступными регистрами МЭ, система команд которой состоит из одноадресных команд, можно считать</w:t>
       </w:r>
-      <w:proofErr w:type="spellEnd"/>
       <w:r>
         <w:rPr>
           <w:rFonts w:ascii="Times New Roman" w:hAnsi="Times New Roman" w:cs="Times New Roman"/>
           <w:sz w:val="28"/>
           <w:szCs w:val="24"/>
         </w:rPr>
-        <w:t xml:space="preserve"> – доступными регистрами МЭ, система команд которой состоит из одноадресных команд, можно считать</w:t>
+        <w:t>:</w:t>
+      </w:r>
+      <w:r>
+        <w:rPr>
+          <w:rFonts w:ascii="Times New Roman" w:hAnsi="Times New Roman" w:cs="Times New Roman"/>
+          <w:sz w:val="28"/>
+          <w:szCs w:val="24"/>
+        </w:rPr>
+        <w:t xml:space="preserve"> шесть регистров общего назначения </w:t>
+      </w:r>
+      <w:r>
+        <w:rPr>
+          <w:rFonts w:ascii="Times New Roman" w:hAnsi="Times New Roman" w:cs="Times New Roman"/>
+          <w:sz w:val="28"/>
+          <w:szCs w:val="24"/>
+        </w:rPr>
+        <w:t>(r0-r5)</w:t>
+      </w:r>
+      <w:r>
+        <w:rPr>
+          <w:rFonts w:ascii="Times New Roman" w:hAnsi="Times New Roman" w:cs="Times New Roman"/>
+          <w:sz w:val="28"/>
+          <w:szCs w:val="24"/>
+        </w:rPr>
+        <w:t xml:space="preserve">, </w:t>
+      </w:r>
+      <w:r>
+        <w:rPr>
+          <w:rFonts w:ascii="Times New Roman" w:hAnsi="Times New Roman" w:cs="Times New Roman"/>
+          <w:sz w:val="28"/>
+          <w:szCs w:val="24"/>
+        </w:rPr>
+        <w:t xml:space="preserve">программый счетчик – </w:t>
+      </w:r>
+      <w:r>
+        <w:rPr>
+          <w:rFonts w:ascii="Times New Roman" w:hAnsi="Times New Roman" w:cs="Times New Roman"/>
+          <w:sz w:val="28"/>
+          <w:szCs w:val="24"/>
+          <w:lang w:val="en-US"/>
+        </w:rPr>
+        <w:t>PC</w:t>
+      </w:r>
+      <w:r>
+        <w:rPr>
+          <w:rFonts w:ascii="Times New Roman" w:hAnsi="Times New Roman" w:cs="Times New Roman"/>
+          <w:sz w:val="28"/>
+          <w:szCs w:val="24"/>
+        </w:rPr>
+        <w:t xml:space="preserve"> (</w:t>
+      </w:r>
+      <w:r>
+        <w:rPr>
+          <w:rFonts w:ascii="Times New Roman" w:hAnsi="Times New Roman" w:cs="Times New Roman"/>
+          <w:sz w:val="28"/>
+          <w:szCs w:val="24"/>
+          <w:lang w:val="en-US"/>
+        </w:rPr>
+        <w:t>r</w:t>
+      </w:r>
+      <w:r>
+        <w:rPr>
+          <w:rFonts w:ascii="Times New Roman" w:hAnsi="Times New Roman" w:cs="Times New Roman"/>
+          <w:sz w:val="28"/>
+          <w:szCs w:val="24"/>
+        </w:rPr>
+        <w:t xml:space="preserve">6), </w:t>
+      </w:r>
+      <w:r>
+        <w:rPr>
+          <w:rFonts w:ascii="Times New Roman" w:hAnsi="Times New Roman" w:cs="Times New Roman"/>
+          <w:sz w:val="28"/>
+          <w:szCs w:val="24"/>
+        </w:rPr>
+        <w:t xml:space="preserve">регистр признаков – </w:t>
+      </w:r>
+      <w:r>
+        <w:rPr>
+          <w:rFonts w:ascii="Times New Roman" w:hAnsi="Times New Roman" w:cs="Times New Roman"/>
+          <w:sz w:val="28"/>
+          <w:szCs w:val="24"/>
+        </w:rPr>
+        <w:t>RP</w:t>
+      </w:r>
+      <w:r>
+        <w:rPr>
+          <w:rFonts w:ascii="Times New Roman" w:hAnsi="Times New Roman" w:cs="Times New Roman"/>
+          <w:sz w:val="28"/>
+          <w:szCs w:val="24"/>
+        </w:rPr>
+        <w:t xml:space="preserve"> (</w:t>
+      </w:r>
+      <w:r>
+        <w:rPr>
+          <w:rFonts w:ascii="Times New Roman" w:hAnsi="Times New Roman" w:cs="Times New Roman"/>
+          <w:sz w:val="28"/>
+          <w:szCs w:val="24"/>
+          <w:lang w:val="en-US"/>
+        </w:rPr>
+        <w:t>r</w:t>
+      </w:r>
+      <w:r>
+        <w:rPr>
+          <w:rFonts w:ascii="Times New Roman" w:hAnsi="Times New Roman" w:cs="Times New Roman"/>
+          <w:sz w:val="28"/>
+          <w:szCs w:val="24"/>
+        </w:rPr>
+        <w:t xml:space="preserve">7), </w:t>
+      </w:r>
+      <w:r>
+        <w:rPr>
+          <w:rFonts w:ascii="Times New Roman" w:hAnsi="Times New Roman" w:cs="Times New Roman"/>
+          <w:sz w:val="28"/>
+          <w:szCs w:val="24"/>
+        </w:rPr>
+        <w:t>содержащий разряды двух признаков</w:t>
       </w:r>
       <w:r>
         <w:rPr>
@@ -1230,121 +1292,6 @@
           <w:sz w:val="28"/>
           <w:szCs w:val="24"/>
         </w:rPr>
-        <w:t xml:space="preserve">аккумулятор – </w:t>
-      </w:r>
-      <w:r>
-        <w:rPr>
-          <w:rFonts w:ascii="Times New Roman" w:hAnsi="Times New Roman" w:cs="Times New Roman"/>
-          <w:sz w:val="28"/>
-          <w:szCs w:val="24"/>
-          <w:lang w:val="en-US"/>
-        </w:rPr>
-        <w:t>AC</w:t>
-      </w:r>
-      <w:r>
-        <w:rPr>
-          <w:rFonts w:ascii="Times New Roman" w:hAnsi="Times New Roman" w:cs="Times New Roman"/>
-          <w:sz w:val="28"/>
-          <w:szCs w:val="24"/>
-        </w:rPr>
-        <w:t xml:space="preserve">, программный счётчик – </w:t>
-      </w:r>
-      <w:r>
-        <w:rPr>
-          <w:rFonts w:ascii="Times New Roman" w:hAnsi="Times New Roman" w:cs="Times New Roman"/>
-          <w:sz w:val="28"/>
-          <w:szCs w:val="24"/>
-          <w:lang w:val="en-US"/>
-        </w:rPr>
-        <w:t>PC</w:t>
-      </w:r>
-      <w:r>
-        <w:rPr>
-          <w:rFonts w:ascii="Times New Roman" w:hAnsi="Times New Roman" w:cs="Times New Roman"/>
-          <w:sz w:val="28"/>
-          <w:szCs w:val="24"/>
-        </w:rPr>
-        <w:t xml:space="preserve"> </w:t>
-      </w:r>
-      <w:r>
-        <w:rPr>
-          <w:rFonts w:ascii="Times New Roman" w:hAnsi="Times New Roman" w:cs="Times New Roman"/>
-          <w:sz w:val="28"/>
-          <w:szCs w:val="24"/>
-        </w:rPr>
-        <w:t>и регистр признаков</w:t>
-      </w:r>
-      <w:r>
-        <w:rPr>
-          <w:rFonts w:ascii="Times New Roman" w:hAnsi="Times New Roman" w:cs="Times New Roman"/>
-          <w:sz w:val="28"/>
-          <w:szCs w:val="24"/>
-        </w:rPr>
-        <w:t xml:space="preserve"> </w:t>
-      </w:r>
-      <w:r>
-        <w:rPr>
-          <w:rFonts w:ascii="Times New Roman" w:hAnsi="Times New Roman" w:cs="Times New Roman"/>
-          <w:sz w:val="28"/>
-          <w:szCs w:val="24"/>
-        </w:rPr>
-        <w:t>–</w:t>
-      </w:r>
-      <w:r>
-        <w:rPr>
-          <w:rFonts w:ascii="Times New Roman" w:hAnsi="Times New Roman" w:cs="Times New Roman"/>
-          <w:sz w:val="28"/>
-          <w:szCs w:val="24"/>
-        </w:rPr>
-        <w:t xml:space="preserve"> </w:t>
-      </w:r>
-      <w:r>
-        <w:rPr>
-          <w:rFonts w:ascii="Times New Roman" w:hAnsi="Times New Roman" w:cs="Times New Roman"/>
-          <w:sz w:val="28"/>
-          <w:szCs w:val="24"/>
-          <w:lang w:val="en-US"/>
-        </w:rPr>
-        <w:t>RP</w:t>
-      </w:r>
-      <w:r>
-        <w:rPr>
-          <w:rFonts w:ascii="Times New Roman" w:hAnsi="Times New Roman" w:cs="Times New Roman"/>
-          <w:sz w:val="28"/>
-          <w:szCs w:val="24"/>
-        </w:rPr>
-        <w:t xml:space="preserve">, </w:t>
-      </w:r>
-      <w:r>
-        <w:rPr>
-          <w:rFonts w:ascii="Times New Roman" w:hAnsi="Times New Roman" w:cs="Times New Roman"/>
-          <w:sz w:val="28"/>
-          <w:szCs w:val="24"/>
-        </w:rPr>
-        <w:t xml:space="preserve">содержащий </w:t>
-      </w:r>
-      <w:r>
-        <w:rPr>
-          <w:rFonts w:ascii="Times New Roman" w:hAnsi="Times New Roman" w:cs="Times New Roman"/>
-          <w:sz w:val="28"/>
-          <w:szCs w:val="24"/>
-        </w:rPr>
-        <w:t>в простейшем случае разряды двух признаков</w:t>
-      </w:r>
-      <w:r>
-        <w:rPr>
-          <w:rFonts w:ascii="Times New Roman" w:hAnsi="Times New Roman" w:cs="Times New Roman"/>
-          <w:sz w:val="28"/>
-          <w:szCs w:val="24"/>
-        </w:rPr>
-        <w:t xml:space="preserve">: </w:t>
-      </w:r>
-      <w:r>
-        <w:rPr>
-          <w:rFonts w:ascii="Times New Roman" w:hAnsi="Times New Roman" w:cs="Times New Roman"/>
-          <w:sz w:val="28"/>
-          <w:szCs w:val="24"/>
-        </w:rPr>
         <w:t>нуля (</w:t>
       </w:r>
       <w:r>
@@ -1352,7 +1299,6 @@
           <w:rFonts w:ascii="Times New Roman" w:hAnsi="Times New Roman" w:cs="Times New Roman"/>
           <w:sz w:val="28"/>
           <w:szCs w:val="24"/>
-          <w:lang w:val="en-US"/>
         </w:rPr>
         <w:t>PZ</w:t>
       </w:r>
@@ -1370,7 +1316,7 @@
           <w:sz w:val="28"/>
           <w:szCs w:val="24"/>
         </w:rPr>
-        <w:t xml:space="preserve">и знака </w:t>
+        <w:t>и знака</w:t>
       </w:r>
       <w:r>
         <w:rPr>
@@ -1378,7 +1324,7 @@
           <w:sz w:val="28"/>
           <w:szCs w:val="24"/>
         </w:rPr>
-        <w:t>(</w:t>
+        <w:t xml:space="preserve"> (</w:t>
       </w:r>
       <w:r>
         <w:rPr>
@@ -1395,7 +1341,57 @@
           <w:sz w:val="28"/>
           <w:szCs w:val="24"/>
         </w:rPr>
-        <w:t>).</w:t>
+        <w:t xml:space="preserve">), </w:t>
+      </w:r>
+      <w:r>
+        <w:rPr>
+          <w:rFonts w:ascii="Times New Roman" w:hAnsi="Times New Roman" w:cs="Times New Roman"/>
+          <w:sz w:val="28"/>
+          <w:szCs w:val="24"/>
+        </w:rPr>
+        <w:t xml:space="preserve">а также регистр указателя стека – </w:t>
+      </w:r>
+      <w:r>
+        <w:rPr>
+          <w:rFonts w:ascii="Times New Roman" w:hAnsi="Times New Roman" w:cs="Times New Roman"/>
+          <w:sz w:val="28"/>
+          <w:szCs w:val="24"/>
+          <w:lang w:val="en-US"/>
+        </w:rPr>
+        <w:t>rSP</w:t>
+      </w:r>
+      <w:r>
+        <w:rPr>
+          <w:rFonts w:ascii="Times New Roman" w:hAnsi="Times New Roman" w:cs="Times New Roman"/>
+          <w:sz w:val="28"/>
+          <w:szCs w:val="24"/>
+        </w:rPr>
+        <w:t xml:space="preserve"> (</w:t>
+      </w:r>
+      <w:r>
+        <w:rPr>
+          <w:rFonts w:ascii="Times New Roman" w:hAnsi="Times New Roman" w:cs="Times New Roman"/>
+          <w:sz w:val="28"/>
+          <w:szCs w:val="24"/>
+          <w:lang w:val="en-US"/>
+        </w:rPr>
+        <w:t>r</w:t>
+      </w:r>
+      <w:r>
+        <w:rPr>
+          <w:rFonts w:ascii="Times New Roman" w:hAnsi="Times New Roman" w:cs="Times New Roman"/>
+          <w:sz w:val="28"/>
+          <w:szCs w:val="24"/>
+        </w:rPr>
+        <w:t>8)</w:t>
+      </w:r>
+      <w:r>
+        <w:rPr>
+          <w:rFonts w:ascii="Times New Roman" w:hAnsi="Times New Roman" w:cs="Times New Roman"/>
+          <w:sz w:val="28"/>
+          <w:szCs w:val="24"/>
+        </w:rPr>
+        <w:t>.</w:t>
       </w:r>
     </w:p>
     <w:p>
@@ -1445,8 +1441,6 @@
         </w:rPr>
         <w:t xml:space="preserve">. </w:t>
       </w:r>
-      <w:bookmarkStart w:id="0" w:name="_GoBack"/>
-      <w:bookmarkEnd w:id="0"/>
     </w:p>
     <w:p>
       <w:pPr>
@@ -1495,7 +1489,7 @@
         <w:tblLook w:val="04A0" w:firstRow="1" w:lastRow="0" w:firstColumn="1" w:lastColumn="0" w:noHBand="0" w:noVBand="1"/>
       </w:tblPr>
       <w:tblGrid>
-        <w:gridCol w:w="2566"/>
+        <w:gridCol w:w="2624"/>
         <w:gridCol w:w="1617"/>
         <w:gridCol w:w="3662"/>
         <w:gridCol w:w="714"/>
@@ -1715,21 +1709,21 @@
           </w:tcPr>
           <w:p>
             <w:pPr>
-              <w:spacing w:after="160" w:line="259" w:lineRule="auto"/>
-              <w:jc w:val="center"/>
-              <w:rPr>
-                <w:rFonts w:ascii="Times New Roman" w:hAnsi="Times New Roman" w:cs="Times New Roman"/>
-                <w:sz w:val="28"/>
-                <w:szCs w:val="24"/>
-              </w:rPr>
-            </w:pPr>
-            <w:r>
-              <w:rPr>
-                <w:rFonts w:ascii="Times New Roman" w:hAnsi="Times New Roman" w:cs="Times New Roman"/>
-                <w:sz w:val="28"/>
-                <w:szCs w:val="24"/>
-              </w:rPr>
-              <w:t>ОЧИСТКА</w:t>
+              <w:spacing w:after="0" w:line="240" w:lineRule="auto"/>
+              <w:jc w:val="center"/>
+              <w:rPr>
+                <w:rFonts w:ascii="Times New Roman" w:hAnsi="Times New Roman" w:cs="Times New Roman"/>
+                <w:sz w:val="28"/>
+                <w:szCs w:val="24"/>
+              </w:rPr>
+            </w:pPr>
+            <w:r>
+              <w:rPr>
+                <w:rFonts w:ascii="Times New Roman" w:hAnsi="Times New Roman" w:cs="Times New Roman"/>
+                <w:sz w:val="28"/>
+                <w:szCs w:val="24"/>
+              </w:rPr>
+              <w:t>СУММИРОВАНИЕ</w:t>
             </w:r>
           </w:p>
         </w:tc>
@@ -1739,23 +1733,23 @@
           </w:tcPr>
           <w:p>
             <w:pPr>
-              <w:spacing w:after="160" w:line="259" w:lineRule="auto"/>
-              <w:jc w:val="center"/>
-              <w:rPr>
-                <w:rFonts w:ascii="Times New Roman" w:hAnsi="Times New Roman" w:cs="Times New Roman"/>
-                <w:sz w:val="28"/>
-                <w:szCs w:val="24"/>
-                <w:lang w:val="en-US"/>
-              </w:rPr>
-            </w:pPr>
-            <w:r>
-              <w:rPr>
-                <w:rFonts w:ascii="Times New Roman" w:hAnsi="Times New Roman" w:cs="Times New Roman"/>
-                <w:sz w:val="28"/>
-                <w:szCs w:val="24"/>
-                <w:lang w:val="en-US"/>
-              </w:rPr>
-              <w:t>CLM A</w:t>
+              <w:spacing w:after="0" w:line="240" w:lineRule="auto"/>
+              <w:jc w:val="center"/>
+              <w:rPr>
+                <w:rFonts w:ascii="Times New Roman" w:hAnsi="Times New Roman" w:cs="Times New Roman"/>
+                <w:sz w:val="28"/>
+                <w:szCs w:val="24"/>
+                <w:lang w:val="en-US"/>
+              </w:rPr>
+            </w:pPr>
+            <w:r>
+              <w:rPr>
+                <w:rFonts w:ascii="Times New Roman" w:hAnsi="Times New Roman" w:cs="Times New Roman"/>
+                <w:sz w:val="28"/>
+                <w:szCs w:val="24"/>
+                <w:lang w:val="en-US"/>
+              </w:rPr>
+              <w:t>ADD r r*</w:t>
             </w:r>
           </w:p>
         </w:tc>
@@ -1765,43 +1759,23 @@
           </w:tcPr>
           <w:p>
             <w:pPr>
-              <w:spacing w:after="160" w:line="259" w:lineRule="auto"/>
-              <w:jc w:val="center"/>
-              <w:rPr>
-                <w:rFonts w:ascii="Times New Roman" w:hAnsi="Times New Roman" w:cs="Times New Roman"/>
-                <w:sz w:val="28"/>
-                <w:szCs w:val="24"/>
-                <w:lang w:val="en-US"/>
-              </w:rPr>
-            </w:pPr>
-            <w:r>
-              <w:rPr>
-                <w:rFonts w:ascii="Times New Roman" w:hAnsi="Times New Roman" w:cs="Times New Roman"/>
-                <w:sz w:val="28"/>
-                <w:szCs w:val="24"/>
-                <w:lang w:val="en-US"/>
-              </w:rPr>
-              <w:t>M[A</w:t>
-            </w:r>
-            <w:proofErr w:type="gramStart"/>
-            <w:r>
-              <w:rPr>
-                <w:rFonts w:ascii="Times New Roman" w:hAnsi="Times New Roman" w:cs="Times New Roman"/>
-                <w:sz w:val="28"/>
-                <w:szCs w:val="24"/>
-                <w:lang w:val="en-US"/>
-              </w:rPr>
-              <w:t>]:=</w:t>
-            </w:r>
-            <w:proofErr w:type="gramEnd"/>
-            <w:r>
-              <w:rPr>
-                <w:rFonts w:ascii="Times New Roman" w:hAnsi="Times New Roman" w:cs="Times New Roman"/>
-                <w:sz w:val="28"/>
-                <w:szCs w:val="24"/>
-                <w:lang w:val="en-US"/>
-              </w:rPr>
-              <w:t>00…0, PC:=PC+1</w:t>
+              <w:spacing w:after="0" w:line="240" w:lineRule="auto"/>
+              <w:jc w:val="center"/>
+              <w:rPr>
+                <w:rFonts w:ascii="Times New Roman" w:hAnsi="Times New Roman" w:cs="Times New Roman"/>
+                <w:sz w:val="28"/>
+                <w:szCs w:val="24"/>
+                <w:lang w:val="en-US"/>
+              </w:rPr>
+            </w:pPr>
+            <w:r>
+              <w:rPr>
+                <w:rFonts w:ascii="Times New Roman" w:hAnsi="Times New Roman" w:cs="Times New Roman"/>
+                <w:sz w:val="28"/>
+                <w:szCs w:val="24"/>
+                <w:lang w:val="en-US"/>
+              </w:rPr>
+              <w:t>r:=r+r*, PC:=PC+1</w:t>
             </w:r>
           </w:p>
         </w:tc>
@@ -1811,7 +1785,7 @@
           </w:tcPr>
           <w:p>
             <w:pPr>
-              <w:spacing w:after="160" w:line="259" w:lineRule="auto"/>
+              <w:spacing w:after="0" w:line="240" w:lineRule="auto"/>
               <w:jc w:val="center"/>
               <w:rPr>
                 <w:rFonts w:ascii="Times New Roman" w:hAnsi="Times New Roman" w:cs="Times New Roman"/>
@@ -1837,7 +1811,7 @@
           </w:tcPr>
           <w:p>
             <w:pPr>
-              <w:spacing w:after="160" w:line="259" w:lineRule="auto"/>
+              <w:spacing w:after="0" w:line="240" w:lineRule="auto"/>
               <w:jc w:val="center"/>
               <w:rPr>
                 <w:rFonts w:ascii="Times New Roman" w:hAnsi="Times New Roman" w:cs="Times New Roman"/>
@@ -1855,6 +1829,8 @@
               </w:rPr>
               <w:t>-</w:t>
             </w:r>
+            <w:bookmarkStart w:id="0" w:name="_GoBack"/>
+            <w:bookmarkEnd w:id="0"/>
           </w:p>
         </w:tc>
       </w:tr>
@@ -1865,21 +1841,21 @@
           </w:tcPr>
           <w:p>
             <w:pPr>
-              <w:spacing w:after="160" w:line="259" w:lineRule="auto"/>
-              <w:jc w:val="center"/>
-              <w:rPr>
-                <w:rFonts w:ascii="Times New Roman" w:hAnsi="Times New Roman" w:cs="Times New Roman"/>
-                <w:sz w:val="28"/>
-                <w:szCs w:val="24"/>
-              </w:rPr>
-            </w:pPr>
-            <w:r>
-              <w:rPr>
-                <w:rFonts w:ascii="Times New Roman" w:hAnsi="Times New Roman" w:cs="Times New Roman"/>
-                <w:sz w:val="28"/>
-                <w:szCs w:val="24"/>
-              </w:rPr>
-              <w:t>ЗАПИСЬ АС</w:t>
+              <w:spacing w:after="0" w:line="240" w:lineRule="auto"/>
+              <w:jc w:val="center"/>
+              <w:rPr>
+                <w:rFonts w:ascii="Times New Roman" w:hAnsi="Times New Roman" w:cs="Times New Roman"/>
+                <w:sz w:val="28"/>
+                <w:szCs w:val="24"/>
+              </w:rPr>
+            </w:pPr>
+            <w:r>
+              <w:rPr>
+                <w:rFonts w:ascii="Times New Roman" w:hAnsi="Times New Roman" w:cs="Times New Roman"/>
+                <w:sz w:val="28"/>
+                <w:szCs w:val="24"/>
+              </w:rPr>
+              <w:t>ВЫЧИТАНИЕ</w:t>
             </w:r>
           </w:p>
         </w:tc>
@@ -1889,23 +1865,23 @@
           </w:tcPr>
           <w:p>
             <w:pPr>
-              <w:spacing w:after="160" w:line="259" w:lineRule="auto"/>
-              <w:jc w:val="center"/>
-              <w:rPr>
-                <w:rFonts w:ascii="Times New Roman" w:hAnsi="Times New Roman" w:cs="Times New Roman"/>
-                <w:sz w:val="28"/>
-                <w:szCs w:val="24"/>
-                <w:lang w:val="en-US"/>
-              </w:rPr>
-            </w:pPr>
-            <w:r>
-              <w:rPr>
-                <w:rFonts w:ascii="Times New Roman" w:hAnsi="Times New Roman" w:cs="Times New Roman"/>
-                <w:sz w:val="28"/>
-                <w:szCs w:val="24"/>
-                <w:lang w:val="en-US"/>
-              </w:rPr>
-              <w:t>MOV A</w:t>
+              <w:spacing w:after="0" w:line="240" w:lineRule="auto"/>
+              <w:jc w:val="center"/>
+              <w:rPr>
+                <w:rFonts w:ascii="Times New Roman" w:hAnsi="Times New Roman" w:cs="Times New Roman"/>
+                <w:sz w:val="28"/>
+                <w:szCs w:val="24"/>
+                <w:lang w:val="en-US"/>
+              </w:rPr>
+            </w:pPr>
+            <w:r>
+              <w:rPr>
+                <w:rFonts w:ascii="Times New Roman" w:hAnsi="Times New Roman" w:cs="Times New Roman"/>
+                <w:sz w:val="28"/>
+                <w:szCs w:val="24"/>
+                <w:lang w:val="en-US"/>
+              </w:rPr>
+              <w:t>SUB r r*</w:t>
             </w:r>
           </w:p>
         </w:tc>
@@ -1915,44 +1891,15 @@
           </w:tcPr>
           <w:p>
             <w:pPr>
-              <w:spacing w:after="160" w:line="259" w:lineRule="auto"/>
-              <w:jc w:val="center"/>
-              <w:rPr>
-                <w:rFonts w:ascii="Times New Roman" w:hAnsi="Times New Roman" w:cs="Times New Roman"/>
-                <w:sz w:val="28"/>
-                <w:szCs w:val="24"/>
-                <w:lang w:val="en-US"/>
-              </w:rPr>
-            </w:pPr>
-            <w:r>
-              <w:rPr>
-                <w:rFonts w:ascii="Times New Roman" w:hAnsi="Times New Roman" w:cs="Times New Roman"/>
-                <w:sz w:val="28"/>
-                <w:szCs w:val="24"/>
-                <w:lang w:val="en-US"/>
-              </w:rPr>
-              <w:t>M[A</w:t>
-            </w:r>
-            <w:proofErr w:type="gramStart"/>
-            <w:r>
-              <w:rPr>
-                <w:rFonts w:ascii="Times New Roman" w:hAnsi="Times New Roman" w:cs="Times New Roman"/>
-                <w:sz w:val="28"/>
-                <w:szCs w:val="24"/>
-                <w:lang w:val="en-US"/>
-              </w:rPr>
-              <w:t>]:=</w:t>
-            </w:r>
-            <w:proofErr w:type="gramEnd"/>
-            <w:r>
-              <w:rPr>
-                <w:rFonts w:ascii="Times New Roman" w:hAnsi="Times New Roman" w:cs="Times New Roman"/>
-                <w:sz w:val="28"/>
-                <w:szCs w:val="24"/>
-                <w:lang w:val="en-US"/>
-              </w:rPr>
-              <w:t>AC; PC:=PC+1</w:t>
-            </w:r>
+              <w:spacing w:after="0" w:line="240" w:lineRule="auto"/>
+              <w:jc w:val="center"/>
+              <w:rPr>
+                <w:rFonts w:ascii="Times New Roman" w:hAnsi="Times New Roman" w:cs="Times New Roman"/>
+                <w:sz w:val="28"/>
+                <w:szCs w:val="24"/>
+                <w:lang w:val="en-US"/>
+              </w:rPr>
+            </w:pPr>
           </w:p>
         </w:tc>
         <w:tc>
@@ -1961,24 +1908,15 @@
           </w:tcPr>
           <w:p>
             <w:pPr>
-              <w:spacing w:after="160" w:line="259" w:lineRule="auto"/>
-              <w:jc w:val="center"/>
-              <w:rPr>
-                <w:rFonts w:ascii="Times New Roman" w:hAnsi="Times New Roman" w:cs="Times New Roman"/>
-                <w:sz w:val="28"/>
-                <w:szCs w:val="24"/>
-                <w:lang w:val="en-US"/>
-              </w:rPr>
-            </w:pPr>
-            <w:r>
-              <w:rPr>
-                <w:rFonts w:ascii="Times New Roman" w:hAnsi="Times New Roman" w:cs="Times New Roman"/>
-                <w:sz w:val="28"/>
-                <w:szCs w:val="24"/>
-                <w:lang w:val="en-US"/>
-              </w:rPr>
-              <w:t>-</w:t>
-            </w:r>
+              <w:spacing w:after="0" w:line="240" w:lineRule="auto"/>
+              <w:jc w:val="center"/>
+              <w:rPr>
+                <w:rFonts w:ascii="Times New Roman" w:hAnsi="Times New Roman" w:cs="Times New Roman"/>
+                <w:sz w:val="28"/>
+                <w:szCs w:val="24"/>
+                <w:lang w:val="en-US"/>
+              </w:rPr>
+            </w:pPr>
           </w:p>
         </w:tc>
         <w:tc>
@@ -1987,24 +1925,15 @@
           </w:tcPr>
           <w:p>
             <w:pPr>
-              <w:spacing w:after="160" w:line="259" w:lineRule="auto"/>
-              <w:jc w:val="center"/>
-              <w:rPr>
-                <w:rFonts w:ascii="Times New Roman" w:hAnsi="Times New Roman" w:cs="Times New Roman"/>
-                <w:sz w:val="28"/>
-                <w:szCs w:val="24"/>
-                <w:lang w:val="en-US"/>
-              </w:rPr>
-            </w:pPr>
-            <w:r>
-              <w:rPr>
-                <w:rFonts w:ascii="Times New Roman" w:hAnsi="Times New Roman" w:cs="Times New Roman"/>
-                <w:sz w:val="28"/>
-                <w:szCs w:val="24"/>
-                <w:lang w:val="en-US"/>
-              </w:rPr>
-              <w:t>-</w:t>
-            </w:r>
+              <w:spacing w:after="0" w:line="240" w:lineRule="auto"/>
+              <w:jc w:val="center"/>
+              <w:rPr>
+                <w:rFonts w:ascii="Times New Roman" w:hAnsi="Times New Roman" w:cs="Times New Roman"/>
+                <w:sz w:val="28"/>
+                <w:szCs w:val="24"/>
+                <w:lang w:val="en-US"/>
+              </w:rPr>
+            </w:pPr>
           </w:p>
         </w:tc>
       </w:tr>
@@ -2015,21 +1944,21 @@
           </w:tcPr>
           <w:p>
             <w:pPr>
-              <w:spacing w:after="160" w:line="259" w:lineRule="auto"/>
-              <w:jc w:val="center"/>
-              <w:rPr>
-                <w:rFonts w:ascii="Times New Roman" w:hAnsi="Times New Roman" w:cs="Times New Roman"/>
-                <w:sz w:val="28"/>
-                <w:szCs w:val="24"/>
-              </w:rPr>
-            </w:pPr>
-            <w:r>
-              <w:rPr>
-                <w:rFonts w:ascii="Times New Roman" w:hAnsi="Times New Roman" w:cs="Times New Roman"/>
-                <w:sz w:val="28"/>
-                <w:szCs w:val="24"/>
-              </w:rPr>
-              <w:t>ИНКРЕМЕНТ</w:t>
+              <w:spacing w:after="0" w:line="240" w:lineRule="auto"/>
+              <w:jc w:val="center"/>
+              <w:rPr>
+                <w:rFonts w:ascii="Times New Roman" w:hAnsi="Times New Roman" w:cs="Times New Roman"/>
+                <w:sz w:val="28"/>
+                <w:szCs w:val="24"/>
+              </w:rPr>
+            </w:pPr>
+            <w:r>
+              <w:rPr>
+                <w:rFonts w:ascii="Times New Roman" w:hAnsi="Times New Roman" w:cs="Times New Roman"/>
+                <w:sz w:val="28"/>
+                <w:szCs w:val="24"/>
+              </w:rPr>
+              <w:t>ДОБАВЛЕНИЕ С</w:t>
             </w:r>
           </w:p>
         </w:tc>
@@ -2039,23 +1968,23 @@
           </w:tcPr>
           <w:p>
             <w:pPr>
-              <w:spacing w:after="160" w:line="259" w:lineRule="auto"/>
-              <w:jc w:val="center"/>
-              <w:rPr>
-                <w:rFonts w:ascii="Times New Roman" w:hAnsi="Times New Roman" w:cs="Times New Roman"/>
-                <w:sz w:val="28"/>
-                <w:szCs w:val="24"/>
-                <w:lang w:val="en-US"/>
-              </w:rPr>
-            </w:pPr>
-            <w:r>
-              <w:rPr>
-                <w:rFonts w:ascii="Times New Roman" w:hAnsi="Times New Roman" w:cs="Times New Roman"/>
-                <w:sz w:val="28"/>
-                <w:szCs w:val="24"/>
-                <w:lang w:val="en-US"/>
-              </w:rPr>
-              <w:t>INC A</w:t>
+              <w:spacing w:after="0" w:line="240" w:lineRule="auto"/>
+              <w:jc w:val="center"/>
+              <w:rPr>
+                <w:rFonts w:ascii="Times New Roman" w:hAnsi="Times New Roman" w:cs="Times New Roman"/>
+                <w:sz w:val="28"/>
+                <w:szCs w:val="24"/>
+                <w:lang w:val="en-US"/>
+              </w:rPr>
+            </w:pPr>
+            <w:r>
+              <w:rPr>
+                <w:rFonts w:ascii="Times New Roman" w:hAnsi="Times New Roman" w:cs="Times New Roman"/>
+                <w:sz w:val="28"/>
+                <w:szCs w:val="24"/>
+                <w:lang w:val="en-US"/>
+              </w:rPr>
+              <w:t>AD r C</w:t>
             </w:r>
           </w:p>
         </w:tc>
@@ -2065,53 +1994,15 @@
           </w:tcPr>
           <w:p>
             <w:pPr>
-              <w:spacing w:after="160" w:line="259" w:lineRule="auto"/>
-              <w:jc w:val="center"/>
-              <w:rPr>
-                <w:rFonts w:ascii="Times New Roman" w:hAnsi="Times New Roman" w:cs="Times New Roman"/>
-                <w:sz w:val="28"/>
-                <w:szCs w:val="24"/>
-                <w:lang w:val="en-US"/>
-              </w:rPr>
-            </w:pPr>
-            <w:r>
-              <w:rPr>
-                <w:rFonts w:ascii="Times New Roman" w:hAnsi="Times New Roman" w:cs="Times New Roman"/>
-                <w:sz w:val="28"/>
-                <w:szCs w:val="24"/>
-                <w:lang w:val="en-US"/>
-              </w:rPr>
-              <w:t>M[A</w:t>
-            </w:r>
-            <w:proofErr w:type="gramStart"/>
-            <w:r>
-              <w:rPr>
-                <w:rFonts w:ascii="Times New Roman" w:hAnsi="Times New Roman" w:cs="Times New Roman"/>
-                <w:sz w:val="28"/>
-                <w:szCs w:val="24"/>
-                <w:lang w:val="en-US"/>
-              </w:rPr>
-              <w:t>]</w:t>
-            </w:r>
-            <w:r>
-              <w:rPr>
-                <w:rFonts w:ascii="Times New Roman" w:hAnsi="Times New Roman" w:cs="Times New Roman"/>
-                <w:sz w:val="28"/>
-                <w:szCs w:val="24"/>
-                <w:lang w:val="en-US"/>
-              </w:rPr>
-              <w:t>:=</w:t>
-            </w:r>
-            <w:proofErr w:type="gramEnd"/>
-            <w:r>
-              <w:rPr>
-                <w:rFonts w:ascii="Times New Roman" w:hAnsi="Times New Roman" w:cs="Times New Roman"/>
-                <w:sz w:val="28"/>
-                <w:szCs w:val="24"/>
-                <w:lang w:val="en-US"/>
-              </w:rPr>
-              <w:t>M[A]+1; PC:=PC+1</w:t>
-            </w:r>
+              <w:spacing w:after="0" w:line="240" w:lineRule="auto"/>
+              <w:jc w:val="center"/>
+              <w:rPr>
+                <w:rFonts w:ascii="Times New Roman" w:hAnsi="Times New Roman" w:cs="Times New Roman"/>
+                <w:sz w:val="28"/>
+                <w:szCs w:val="24"/>
+                <w:lang w:val="en-US"/>
+              </w:rPr>
+            </w:pPr>
           </w:p>
         </w:tc>
         <w:tc>
@@ -2120,24 +2011,15 @@
           </w:tcPr>
           <w:p>
             <w:pPr>
-              <w:spacing w:after="160" w:line="259" w:lineRule="auto"/>
-              <w:jc w:val="center"/>
-              <w:rPr>
-                <w:rFonts w:ascii="Times New Roman" w:hAnsi="Times New Roman" w:cs="Times New Roman"/>
-                <w:sz w:val="28"/>
-                <w:szCs w:val="24"/>
-                <w:lang w:val="en-US"/>
-              </w:rPr>
-            </w:pPr>
-            <w:r>
-              <w:rPr>
-                <w:rFonts w:ascii="Times New Roman" w:hAnsi="Times New Roman" w:cs="Times New Roman"/>
-                <w:sz w:val="28"/>
-                <w:szCs w:val="24"/>
-                <w:lang w:val="en-US"/>
-              </w:rPr>
-              <w:t>-</w:t>
-            </w:r>
+              <w:spacing w:after="0" w:line="240" w:lineRule="auto"/>
+              <w:jc w:val="center"/>
+              <w:rPr>
+                <w:rFonts w:ascii="Times New Roman" w:hAnsi="Times New Roman" w:cs="Times New Roman"/>
+                <w:sz w:val="28"/>
+                <w:szCs w:val="24"/>
+                <w:lang w:val="en-US"/>
+              </w:rPr>
+            </w:pPr>
           </w:p>
         </w:tc>
         <w:tc>
@@ -2146,24 +2028,15 @@
           </w:tcPr>
           <w:p>
             <w:pPr>
-              <w:spacing w:after="160" w:line="259" w:lineRule="auto"/>
-              <w:jc w:val="center"/>
-              <w:rPr>
-                <w:rFonts w:ascii="Times New Roman" w:hAnsi="Times New Roman" w:cs="Times New Roman"/>
-                <w:sz w:val="28"/>
-                <w:szCs w:val="24"/>
-                <w:lang w:val="en-US"/>
-              </w:rPr>
-            </w:pPr>
-            <w:r>
-              <w:rPr>
-                <w:rFonts w:ascii="Times New Roman" w:hAnsi="Times New Roman" w:cs="Times New Roman"/>
-                <w:sz w:val="28"/>
-                <w:szCs w:val="24"/>
-                <w:lang w:val="en-US"/>
-              </w:rPr>
-              <w:t>-</w:t>
-            </w:r>
+              <w:spacing w:after="0" w:line="240" w:lineRule="auto"/>
+              <w:jc w:val="center"/>
+              <w:rPr>
+                <w:rFonts w:ascii="Times New Roman" w:hAnsi="Times New Roman" w:cs="Times New Roman"/>
+                <w:sz w:val="28"/>
+                <w:szCs w:val="24"/>
+                <w:lang w:val="en-US"/>
+              </w:rPr>
+            </w:pPr>
           </w:p>
         </w:tc>
       </w:tr>
@@ -2174,21 +2047,21 @@
           </w:tcPr>
           <w:p>
             <w:pPr>
-              <w:spacing w:after="160" w:line="259" w:lineRule="auto"/>
-              <w:jc w:val="center"/>
-              <w:rPr>
-                <w:rFonts w:ascii="Times New Roman" w:hAnsi="Times New Roman" w:cs="Times New Roman"/>
-                <w:sz w:val="28"/>
-                <w:szCs w:val="24"/>
-              </w:rPr>
-            </w:pPr>
-            <w:r>
-              <w:rPr>
-                <w:rFonts w:ascii="Times New Roman" w:hAnsi="Times New Roman" w:cs="Times New Roman"/>
-                <w:sz w:val="28"/>
-                <w:szCs w:val="24"/>
-              </w:rPr>
-              <w:t>СДВИГ ВПРАВО</w:t>
+              <w:spacing w:after="0" w:line="240" w:lineRule="auto"/>
+              <w:jc w:val="center"/>
+              <w:rPr>
+                <w:rFonts w:ascii="Times New Roman" w:hAnsi="Times New Roman" w:cs="Times New Roman"/>
+                <w:sz w:val="28"/>
+                <w:szCs w:val="24"/>
+              </w:rPr>
+            </w:pPr>
+            <w:r>
+              <w:rPr>
+                <w:rFonts w:ascii="Times New Roman" w:hAnsi="Times New Roman" w:cs="Times New Roman"/>
+                <w:sz w:val="28"/>
+                <w:szCs w:val="24"/>
+              </w:rPr>
+              <w:t>ВЫЧИТАНИЕ С</w:t>
             </w:r>
           </w:p>
         </w:tc>
@@ -2198,23 +2071,23 @@
           </w:tcPr>
           <w:p>
             <w:pPr>
-              <w:spacing w:after="160" w:line="259" w:lineRule="auto"/>
-              <w:jc w:val="center"/>
-              <w:rPr>
-                <w:rFonts w:ascii="Times New Roman" w:hAnsi="Times New Roman" w:cs="Times New Roman"/>
-                <w:sz w:val="28"/>
-                <w:szCs w:val="24"/>
-                <w:lang w:val="en-US"/>
-              </w:rPr>
-            </w:pPr>
-            <w:r>
-              <w:rPr>
-                <w:rFonts w:ascii="Times New Roman" w:hAnsi="Times New Roman" w:cs="Times New Roman"/>
-                <w:sz w:val="28"/>
-                <w:szCs w:val="24"/>
-                <w:lang w:val="en-US"/>
-              </w:rPr>
-              <w:t>SHR A</w:t>
+              <w:spacing w:after="0" w:line="240" w:lineRule="auto"/>
+              <w:jc w:val="center"/>
+              <w:rPr>
+                <w:rFonts w:ascii="Times New Roman" w:hAnsi="Times New Roman" w:cs="Times New Roman"/>
+                <w:sz w:val="28"/>
+                <w:szCs w:val="24"/>
+                <w:lang w:val="en-US"/>
+              </w:rPr>
+            </w:pPr>
+            <w:r>
+              <w:rPr>
+                <w:rFonts w:ascii="Times New Roman" w:hAnsi="Times New Roman" w:cs="Times New Roman"/>
+                <w:sz w:val="28"/>
+                <w:szCs w:val="24"/>
+                <w:lang w:val="en-US"/>
+              </w:rPr>
+              <w:t>SB r C</w:t>
             </w:r>
           </w:p>
         </w:tc>
@@ -2224,35 +2097,15 @@
           </w:tcPr>
           <w:p>
             <w:pPr>
-              <w:spacing w:after="160" w:line="259" w:lineRule="auto"/>
-              <w:jc w:val="center"/>
-              <w:rPr>
-                <w:rFonts w:ascii="Times New Roman" w:hAnsi="Times New Roman" w:cs="Times New Roman"/>
-                <w:sz w:val="28"/>
-                <w:szCs w:val="24"/>
-                <w:lang w:val="en-US"/>
-              </w:rPr>
-            </w:pPr>
-            <w:proofErr w:type="gramStart"/>
-            <w:r>
-              <w:rPr>
-                <w:rFonts w:ascii="Times New Roman" w:hAnsi="Times New Roman" w:cs="Times New Roman"/>
-                <w:sz w:val="28"/>
-                <w:szCs w:val="24"/>
-                <w:lang w:val="en-US"/>
-              </w:rPr>
-              <w:t>AC:=</w:t>
-            </w:r>
-            <w:proofErr w:type="gramEnd"/>
-            <w:r>
-              <w:rPr>
-                <w:rFonts w:ascii="Times New Roman" w:hAnsi="Times New Roman" w:cs="Times New Roman"/>
-                <w:sz w:val="28"/>
-                <w:szCs w:val="24"/>
-                <w:lang w:val="en-US"/>
-              </w:rPr>
-              <w:t>AC&gt;&gt;1; PC:=PC+1</w:t>
-            </w:r>
+              <w:spacing w:after="0" w:line="240" w:lineRule="auto"/>
+              <w:jc w:val="center"/>
+              <w:rPr>
+                <w:rFonts w:ascii="Times New Roman" w:hAnsi="Times New Roman" w:cs="Times New Roman"/>
+                <w:sz w:val="28"/>
+                <w:szCs w:val="24"/>
+                <w:lang w:val="en-US"/>
+              </w:rPr>
+            </w:pPr>
           </w:p>
         </w:tc>
         <w:tc>
@@ -2261,24 +2114,15 @@
           </w:tcPr>
           <w:p>
             <w:pPr>
-              <w:spacing w:after="160" w:line="259" w:lineRule="auto"/>
-              <w:jc w:val="center"/>
-              <w:rPr>
-                <w:rFonts w:ascii="Times New Roman" w:hAnsi="Times New Roman" w:cs="Times New Roman"/>
-                <w:sz w:val="28"/>
-                <w:szCs w:val="24"/>
-                <w:lang w:val="en-US"/>
-              </w:rPr>
-            </w:pPr>
-            <w:r>
-              <w:rPr>
-                <w:rFonts w:ascii="Times New Roman" w:hAnsi="Times New Roman" w:cs="Times New Roman"/>
-                <w:sz w:val="28"/>
-                <w:szCs w:val="24"/>
-                <w:lang w:val="en-US"/>
-              </w:rPr>
-              <w:t>+</w:t>
-            </w:r>
+              <w:spacing w:after="0" w:line="240" w:lineRule="auto"/>
+              <w:jc w:val="center"/>
+              <w:rPr>
+                <w:rFonts w:ascii="Times New Roman" w:hAnsi="Times New Roman" w:cs="Times New Roman"/>
+                <w:sz w:val="28"/>
+                <w:szCs w:val="24"/>
+                <w:lang w:val="en-US"/>
+              </w:rPr>
+            </w:pPr>
           </w:p>
         </w:tc>
         <w:tc>
@@ -2287,24 +2131,15 @@
           </w:tcPr>
           <w:p>
             <w:pPr>
-              <w:spacing w:after="160" w:line="259" w:lineRule="auto"/>
-              <w:jc w:val="center"/>
-              <w:rPr>
-                <w:rFonts w:ascii="Times New Roman" w:hAnsi="Times New Roman" w:cs="Times New Roman"/>
-                <w:sz w:val="28"/>
-                <w:szCs w:val="24"/>
-                <w:lang w:val="en-US"/>
-              </w:rPr>
-            </w:pPr>
-            <w:r>
-              <w:rPr>
-                <w:rFonts w:ascii="Times New Roman" w:hAnsi="Times New Roman" w:cs="Times New Roman"/>
-                <w:sz w:val="28"/>
-                <w:szCs w:val="24"/>
-                <w:lang w:val="en-US"/>
-              </w:rPr>
-              <w:t>+</w:t>
-            </w:r>
+              <w:spacing w:after="0" w:line="240" w:lineRule="auto"/>
+              <w:jc w:val="center"/>
+              <w:rPr>
+                <w:rFonts w:ascii="Times New Roman" w:hAnsi="Times New Roman" w:cs="Times New Roman"/>
+                <w:sz w:val="28"/>
+                <w:szCs w:val="24"/>
+                <w:lang w:val="en-US"/>
+              </w:rPr>
+            </w:pPr>
           </w:p>
         </w:tc>
       </w:tr>
@@ -2315,21 +2150,21 @@
           </w:tcPr>
           <w:p>
             <w:pPr>
-              <w:spacing w:after="160" w:line="259" w:lineRule="auto"/>
-              <w:jc w:val="center"/>
-              <w:rPr>
-                <w:rFonts w:ascii="Times New Roman" w:hAnsi="Times New Roman" w:cs="Times New Roman"/>
-                <w:sz w:val="28"/>
-                <w:szCs w:val="24"/>
-              </w:rPr>
-            </w:pPr>
-            <w:r>
-              <w:rPr>
-                <w:rFonts w:ascii="Times New Roman" w:hAnsi="Times New Roman" w:cs="Times New Roman"/>
-                <w:sz w:val="28"/>
-                <w:szCs w:val="24"/>
-              </w:rPr>
-              <w:t>НЕ ИСКЛЮЧАЮЩЕЕ ИЛИ</w:t>
+              <w:spacing w:after="0" w:line="240" w:lineRule="auto"/>
+              <w:jc w:val="center"/>
+              <w:rPr>
+                <w:rFonts w:ascii="Times New Roman" w:hAnsi="Times New Roman" w:cs="Times New Roman"/>
+                <w:sz w:val="28"/>
+                <w:szCs w:val="24"/>
+              </w:rPr>
+            </w:pPr>
+            <w:r>
+              <w:rPr>
+                <w:rFonts w:ascii="Times New Roman" w:hAnsi="Times New Roman" w:cs="Times New Roman"/>
+                <w:sz w:val="28"/>
+                <w:szCs w:val="24"/>
+              </w:rPr>
+              <w:t>ЧТЕНИЕ В РЕГИСТР</w:t>
             </w:r>
           </w:p>
         </w:tc>
@@ -2339,35 +2174,23 @@
           </w:tcPr>
           <w:p>
             <w:pPr>
-              <w:spacing w:after="160" w:line="259" w:lineRule="auto"/>
-              <w:jc w:val="center"/>
-              <w:rPr>
-                <w:rFonts w:ascii="Times New Roman" w:hAnsi="Times New Roman" w:cs="Times New Roman"/>
-                <w:sz w:val="28"/>
-                <w:szCs w:val="24"/>
-                <w:lang w:val="en-US"/>
-              </w:rPr>
-            </w:pPr>
-          </w:p>
-          <w:p>
-            <w:pPr>
-              <w:spacing w:after="160" w:line="259" w:lineRule="auto"/>
-              <w:jc w:val="center"/>
-              <w:rPr>
-                <w:rFonts w:ascii="Times New Roman" w:hAnsi="Times New Roman" w:cs="Times New Roman"/>
-                <w:sz w:val="28"/>
-                <w:szCs w:val="24"/>
-                <w:lang w:val="en-US"/>
-              </w:rPr>
-            </w:pPr>
-            <w:r>
-              <w:rPr>
-                <w:rFonts w:ascii="Times New Roman" w:hAnsi="Times New Roman" w:cs="Times New Roman"/>
-                <w:sz w:val="28"/>
-                <w:szCs w:val="24"/>
-                <w:lang w:val="en-US"/>
-              </w:rPr>
-              <w:t>NXOR A</w:t>
+              <w:spacing w:after="0" w:line="240" w:lineRule="auto"/>
+              <w:jc w:val="center"/>
+              <w:rPr>
+                <w:rFonts w:ascii="Times New Roman" w:hAnsi="Times New Roman" w:cs="Times New Roman"/>
+                <w:sz w:val="28"/>
+                <w:szCs w:val="24"/>
+                <w:lang w:val="en-US"/>
+              </w:rPr>
+            </w:pPr>
+            <w:r>
+              <w:rPr>
+                <w:rFonts w:ascii="Times New Roman" w:hAnsi="Times New Roman" w:cs="Times New Roman"/>
+                <w:sz w:val="28"/>
+                <w:szCs w:val="24"/>
+                <w:lang w:val="en-US"/>
+              </w:rPr>
+              <w:t>LD r A</w:t>
             </w:r>
           </w:p>
         </w:tc>
@@ -2377,67 +2200,15 @@
           </w:tcPr>
           <w:p>
             <w:pPr>
-              <w:spacing w:after="160" w:line="259" w:lineRule="auto"/>
-              <w:jc w:val="center"/>
-              <w:rPr>
-                <w:rFonts w:ascii="Times New Roman" w:hAnsi="Times New Roman" w:cs="Times New Roman"/>
-                <w:sz w:val="28"/>
-                <w:szCs w:val="24"/>
-                <w:lang w:val="en-US"/>
-              </w:rPr>
-            </w:pPr>
-          </w:p>
-          <w:p>
-            <w:pPr>
-              <w:spacing w:after="160" w:line="259" w:lineRule="auto"/>
-              <w:jc w:val="center"/>
-              <w:rPr>
-                <w:rFonts w:ascii="Times New Roman" w:hAnsi="Times New Roman" w:cs="Times New Roman"/>
-                <w:sz w:val="28"/>
-                <w:szCs w:val="24"/>
-                <w:lang w:val="en-US"/>
-              </w:rPr>
-            </w:pPr>
-            <w:proofErr w:type="gramStart"/>
-            <w:r>
-              <w:rPr>
-                <w:rFonts w:ascii="Times New Roman" w:hAnsi="Times New Roman" w:cs="Times New Roman"/>
-                <w:sz w:val="28"/>
-                <w:szCs w:val="24"/>
-                <w:lang w:val="en-US"/>
-              </w:rPr>
-              <w:t>AC:=</w:t>
-            </w:r>
-            <w:proofErr w:type="gramEnd"/>
-            <w:r>
-              <w:rPr>
-                <w:rFonts w:ascii="Times New Roman" w:hAnsi="Times New Roman" w:cs="Times New Roman"/>
-                <w:sz w:val="28"/>
-                <w:szCs w:val="24"/>
-                <w:lang w:val="en-US"/>
-              </w:rPr>
-              <w:t xml:space="preserve">^(AC </w:t>
-            </w:r>
-            <w:proofErr w:type="spellStart"/>
-            <w:r>
-              <w:rPr>
-                <w:rFonts w:ascii="Times New Roman" w:hAnsi="Times New Roman" w:cs="Times New Roman"/>
-                <w:sz w:val="28"/>
-                <w:szCs w:val="24"/>
-                <w:lang w:val="en-US"/>
-              </w:rPr>
-              <w:t>xor</w:t>
-            </w:r>
-            <w:proofErr w:type="spellEnd"/>
-            <w:r>
-              <w:rPr>
-                <w:rFonts w:ascii="Times New Roman" w:hAnsi="Times New Roman" w:cs="Times New Roman"/>
-                <w:sz w:val="28"/>
-                <w:szCs w:val="24"/>
-                <w:lang w:val="en-US"/>
-              </w:rPr>
-              <w:t xml:space="preserve"> M[A])</w:t>
-            </w:r>
+              <w:spacing w:after="0" w:line="240" w:lineRule="auto"/>
+              <w:jc w:val="center"/>
+              <w:rPr>
+                <w:rFonts w:ascii="Times New Roman" w:hAnsi="Times New Roman" w:cs="Times New Roman"/>
+                <w:sz w:val="28"/>
+                <w:szCs w:val="24"/>
+                <w:lang w:val="en-US"/>
+              </w:rPr>
+            </w:pPr>
           </w:p>
         </w:tc>
         <w:tc>
@@ -2446,36 +2217,15 @@
           </w:tcPr>
           <w:p>
             <w:pPr>
-              <w:spacing w:after="160" w:line="259" w:lineRule="auto"/>
-              <w:jc w:val="center"/>
-              <w:rPr>
-                <w:rFonts w:ascii="Times New Roman" w:hAnsi="Times New Roman" w:cs="Times New Roman"/>
-                <w:sz w:val="28"/>
-                <w:szCs w:val="24"/>
-                <w:lang w:val="en-US"/>
-              </w:rPr>
-            </w:pPr>
-          </w:p>
-          <w:p>
-            <w:pPr>
-              <w:spacing w:after="160" w:line="259" w:lineRule="auto"/>
-              <w:jc w:val="center"/>
-              <w:rPr>
-                <w:rFonts w:ascii="Times New Roman" w:hAnsi="Times New Roman" w:cs="Times New Roman"/>
-                <w:sz w:val="28"/>
-                <w:szCs w:val="24"/>
-                <w:lang w:val="en-US"/>
-              </w:rPr>
-            </w:pPr>
-            <w:r>
-              <w:rPr>
-                <w:rFonts w:ascii="Times New Roman" w:hAnsi="Times New Roman" w:cs="Times New Roman"/>
-                <w:sz w:val="28"/>
-                <w:szCs w:val="24"/>
-                <w:lang w:val="en-US"/>
-              </w:rPr>
-              <w:t>-</w:t>
-            </w:r>
+              <w:spacing w:after="0" w:line="240" w:lineRule="auto"/>
+              <w:jc w:val="center"/>
+              <w:rPr>
+                <w:rFonts w:ascii="Times New Roman" w:hAnsi="Times New Roman" w:cs="Times New Roman"/>
+                <w:sz w:val="28"/>
+                <w:szCs w:val="24"/>
+                <w:lang w:val="en-US"/>
+              </w:rPr>
+            </w:pPr>
           </w:p>
         </w:tc>
         <w:tc>
@@ -2484,36 +2234,15 @@
           </w:tcPr>
           <w:p>
             <w:pPr>
-              <w:spacing w:after="160" w:line="259" w:lineRule="auto"/>
-              <w:jc w:val="center"/>
-              <w:rPr>
-                <w:rFonts w:ascii="Times New Roman" w:hAnsi="Times New Roman" w:cs="Times New Roman"/>
-                <w:sz w:val="28"/>
-                <w:szCs w:val="24"/>
-                <w:lang w:val="en-US"/>
-              </w:rPr>
-            </w:pPr>
-          </w:p>
-          <w:p>
-            <w:pPr>
-              <w:spacing w:after="160" w:line="259" w:lineRule="auto"/>
-              <w:jc w:val="center"/>
-              <w:rPr>
-                <w:rFonts w:ascii="Times New Roman" w:hAnsi="Times New Roman" w:cs="Times New Roman"/>
-                <w:sz w:val="28"/>
-                <w:szCs w:val="24"/>
-                <w:lang w:val="en-US"/>
-              </w:rPr>
-            </w:pPr>
-            <w:r>
-              <w:rPr>
-                <w:rFonts w:ascii="Times New Roman" w:hAnsi="Times New Roman" w:cs="Times New Roman"/>
-                <w:sz w:val="28"/>
-                <w:szCs w:val="24"/>
-                <w:lang w:val="en-US"/>
-              </w:rPr>
-              <w:t>-</w:t>
-            </w:r>
+              <w:spacing w:after="0" w:line="240" w:lineRule="auto"/>
+              <w:jc w:val="center"/>
+              <w:rPr>
+                <w:rFonts w:ascii="Times New Roman" w:hAnsi="Times New Roman" w:cs="Times New Roman"/>
+                <w:sz w:val="28"/>
+                <w:szCs w:val="24"/>
+                <w:lang w:val="en-US"/>
+              </w:rPr>
+            </w:pPr>
           </w:p>
         </w:tc>
       </w:tr>
@@ -2524,21 +2253,21 @@
           </w:tcPr>
           <w:p>
             <w:pPr>
-              <w:spacing w:after="160" w:line="259" w:lineRule="auto"/>
-              <w:jc w:val="center"/>
-              <w:rPr>
-                <w:rFonts w:ascii="Times New Roman" w:hAnsi="Times New Roman" w:cs="Times New Roman"/>
-                <w:sz w:val="28"/>
-                <w:szCs w:val="24"/>
-              </w:rPr>
-            </w:pPr>
-            <w:r>
-              <w:rPr>
-                <w:rFonts w:ascii="Times New Roman" w:hAnsi="Times New Roman" w:cs="Times New Roman"/>
-                <w:sz w:val="28"/>
-                <w:szCs w:val="24"/>
-              </w:rPr>
-              <w:t>ЗАГРУЗКА АС</w:t>
+              <w:spacing w:after="0" w:line="240" w:lineRule="auto"/>
+              <w:jc w:val="center"/>
+              <w:rPr>
+                <w:rFonts w:ascii="Times New Roman" w:hAnsi="Times New Roman" w:cs="Times New Roman"/>
+                <w:sz w:val="28"/>
+                <w:szCs w:val="24"/>
+              </w:rPr>
+            </w:pPr>
+            <w:r>
+              <w:rPr>
+                <w:rFonts w:ascii="Times New Roman" w:hAnsi="Times New Roman" w:cs="Times New Roman"/>
+                <w:sz w:val="28"/>
+                <w:szCs w:val="24"/>
+              </w:rPr>
+              <w:t>ЗАПИСЬ РЕГИСТРА</w:t>
             </w:r>
           </w:p>
         </w:tc>
@@ -2548,23 +2277,23 @@
           </w:tcPr>
           <w:p>
             <w:pPr>
-              <w:spacing w:after="160" w:line="259" w:lineRule="auto"/>
-              <w:jc w:val="center"/>
-              <w:rPr>
-                <w:rFonts w:ascii="Times New Roman" w:hAnsi="Times New Roman" w:cs="Times New Roman"/>
-                <w:sz w:val="28"/>
-                <w:szCs w:val="24"/>
-                <w:lang w:val="en-US"/>
-              </w:rPr>
-            </w:pPr>
-            <w:r>
-              <w:rPr>
-                <w:rFonts w:ascii="Times New Roman" w:hAnsi="Times New Roman" w:cs="Times New Roman"/>
-                <w:sz w:val="28"/>
-                <w:szCs w:val="24"/>
-                <w:lang w:val="en-US"/>
-              </w:rPr>
-              <w:t>LDA A</w:t>
+              <w:spacing w:after="0" w:line="240" w:lineRule="auto"/>
+              <w:jc w:val="center"/>
+              <w:rPr>
+                <w:rFonts w:ascii="Times New Roman" w:hAnsi="Times New Roman" w:cs="Times New Roman"/>
+                <w:sz w:val="28"/>
+                <w:szCs w:val="24"/>
+                <w:lang w:val="en-US"/>
+              </w:rPr>
+            </w:pPr>
+            <w:r>
+              <w:rPr>
+                <w:rFonts w:ascii="Times New Roman" w:hAnsi="Times New Roman" w:cs="Times New Roman"/>
+                <w:sz w:val="28"/>
+                <w:szCs w:val="24"/>
+                <w:lang w:val="en-US"/>
+              </w:rPr>
+              <w:t>MV r A</w:t>
             </w:r>
           </w:p>
         </w:tc>
@@ -2574,35 +2303,15 @@
           </w:tcPr>
           <w:p>
             <w:pPr>
-              <w:spacing w:after="160" w:line="259" w:lineRule="auto"/>
-              <w:jc w:val="center"/>
-              <w:rPr>
-                <w:rFonts w:ascii="Times New Roman" w:hAnsi="Times New Roman" w:cs="Times New Roman"/>
-                <w:sz w:val="28"/>
-                <w:szCs w:val="24"/>
-                <w:lang w:val="en-US"/>
-              </w:rPr>
-            </w:pPr>
-            <w:proofErr w:type="gramStart"/>
-            <w:r>
-              <w:rPr>
-                <w:rFonts w:ascii="Times New Roman" w:hAnsi="Times New Roman" w:cs="Times New Roman"/>
-                <w:sz w:val="28"/>
-                <w:szCs w:val="24"/>
-                <w:lang w:val="en-US"/>
-              </w:rPr>
-              <w:t>AC:=</w:t>
-            </w:r>
-            <w:proofErr w:type="gramEnd"/>
-            <w:r>
-              <w:rPr>
-                <w:rFonts w:ascii="Times New Roman" w:hAnsi="Times New Roman" w:cs="Times New Roman"/>
-                <w:sz w:val="28"/>
-                <w:szCs w:val="24"/>
-                <w:lang w:val="en-US"/>
-              </w:rPr>
-              <w:t>M[A]; PC:=PC+1</w:t>
-            </w:r>
+              <w:spacing w:after="0" w:line="240" w:lineRule="auto"/>
+              <w:jc w:val="center"/>
+              <w:rPr>
+                <w:rFonts w:ascii="Times New Roman" w:hAnsi="Times New Roman" w:cs="Times New Roman"/>
+                <w:sz w:val="28"/>
+                <w:szCs w:val="24"/>
+                <w:lang w:val="en-US"/>
+              </w:rPr>
+            </w:pPr>
           </w:p>
         </w:tc>
         <w:tc>
@@ -2611,24 +2320,15 @@
           </w:tcPr>
           <w:p>
             <w:pPr>
-              <w:spacing w:after="160" w:line="259" w:lineRule="auto"/>
-              <w:jc w:val="center"/>
-              <w:rPr>
-                <w:rFonts w:ascii="Times New Roman" w:hAnsi="Times New Roman" w:cs="Times New Roman"/>
-                <w:sz w:val="28"/>
-                <w:szCs w:val="24"/>
-                <w:lang w:val="en-US"/>
-              </w:rPr>
-            </w:pPr>
-            <w:r>
-              <w:rPr>
-                <w:rFonts w:ascii="Times New Roman" w:hAnsi="Times New Roman" w:cs="Times New Roman"/>
-                <w:sz w:val="28"/>
-                <w:szCs w:val="24"/>
-                <w:lang w:val="en-US"/>
-              </w:rPr>
-              <w:t>+</w:t>
-            </w:r>
+              <w:spacing w:after="0" w:line="240" w:lineRule="auto"/>
+              <w:jc w:val="center"/>
+              <w:rPr>
+                <w:rFonts w:ascii="Times New Roman" w:hAnsi="Times New Roman" w:cs="Times New Roman"/>
+                <w:sz w:val="28"/>
+                <w:szCs w:val="24"/>
+                <w:lang w:val="en-US"/>
+              </w:rPr>
+            </w:pPr>
           </w:p>
         </w:tc>
         <w:tc>
@@ -2637,24 +2337,15 @@
           </w:tcPr>
           <w:p>
             <w:pPr>
-              <w:spacing w:after="160" w:line="259" w:lineRule="auto"/>
-              <w:jc w:val="center"/>
-              <w:rPr>
-                <w:rFonts w:ascii="Times New Roman" w:hAnsi="Times New Roman" w:cs="Times New Roman"/>
-                <w:sz w:val="28"/>
-                <w:szCs w:val="24"/>
-                <w:lang w:val="en-US"/>
-              </w:rPr>
-            </w:pPr>
-            <w:r>
-              <w:rPr>
-                <w:rFonts w:ascii="Times New Roman" w:hAnsi="Times New Roman" w:cs="Times New Roman"/>
-                <w:sz w:val="28"/>
-                <w:szCs w:val="24"/>
-                <w:lang w:val="en-US"/>
-              </w:rPr>
-              <w:t>+</w:t>
-            </w:r>
+              <w:spacing w:after="0" w:line="240" w:lineRule="auto"/>
+              <w:jc w:val="center"/>
+              <w:rPr>
+                <w:rFonts w:ascii="Times New Roman" w:hAnsi="Times New Roman" w:cs="Times New Roman"/>
+                <w:sz w:val="28"/>
+                <w:szCs w:val="24"/>
+                <w:lang w:val="en-US"/>
+              </w:rPr>
+            </w:pPr>
           </w:p>
         </w:tc>
       </w:tr>
@@ -2665,21 +2356,40 @@
           </w:tcPr>
           <w:p>
             <w:pPr>
-              <w:spacing w:after="160" w:line="259" w:lineRule="auto"/>
-              <w:jc w:val="center"/>
-              <w:rPr>
-                <w:rFonts w:ascii="Times New Roman" w:hAnsi="Times New Roman" w:cs="Times New Roman"/>
-                <w:sz w:val="28"/>
-                <w:szCs w:val="24"/>
-              </w:rPr>
-            </w:pPr>
-            <w:r>
-              <w:rPr>
-                <w:rFonts w:ascii="Times New Roman" w:hAnsi="Times New Roman" w:cs="Times New Roman"/>
-                <w:sz w:val="28"/>
-                <w:szCs w:val="24"/>
-              </w:rPr>
-              <w:t>НЕТ ОПЕРАЦИИ</w:t>
+              <w:spacing w:after="0" w:line="240" w:lineRule="auto"/>
+              <w:jc w:val="center"/>
+              <w:rPr>
+                <w:rFonts w:ascii="Times New Roman" w:hAnsi="Times New Roman" w:cs="Times New Roman"/>
+                <w:sz w:val="28"/>
+                <w:szCs w:val="24"/>
+              </w:rPr>
+            </w:pPr>
+            <w:r>
+              <w:rPr>
+                <w:rFonts w:ascii="Times New Roman" w:hAnsi="Times New Roman" w:cs="Times New Roman"/>
+                <w:sz w:val="28"/>
+                <w:szCs w:val="24"/>
+              </w:rPr>
+              <w:t>ЧТЕНИЕ В РЕГИСТР</w:t>
+            </w:r>
+          </w:p>
+          <w:p>
+            <w:pPr>
+              <w:spacing w:after="0" w:line="240" w:lineRule="auto"/>
+              <w:jc w:val="center"/>
+              <w:rPr>
+                <w:rFonts w:ascii="Times New Roman" w:hAnsi="Times New Roman" w:cs="Times New Roman"/>
+                <w:sz w:val="28"/>
+                <w:szCs w:val="24"/>
+              </w:rPr>
+            </w:pPr>
+            <w:r>
+              <w:rPr>
+                <w:rFonts w:ascii="Times New Roman" w:hAnsi="Times New Roman" w:cs="Times New Roman"/>
+                <w:sz w:val="28"/>
+                <w:szCs w:val="24"/>
+              </w:rPr>
+              <w:t>с индексацией</w:t>
             </w:r>
           </w:p>
         </w:tc>
@@ -2689,23 +2399,23 @@
           </w:tcPr>
           <w:p>
             <w:pPr>
-              <w:spacing w:after="160" w:line="259" w:lineRule="auto"/>
-              <w:jc w:val="center"/>
-              <w:rPr>
-                <w:rFonts w:ascii="Times New Roman" w:hAnsi="Times New Roman" w:cs="Times New Roman"/>
-                <w:sz w:val="28"/>
-                <w:szCs w:val="24"/>
-                <w:lang w:val="en-US"/>
-              </w:rPr>
-            </w:pPr>
-            <w:r>
-              <w:rPr>
-                <w:rFonts w:ascii="Times New Roman" w:hAnsi="Times New Roman" w:cs="Times New Roman"/>
-                <w:sz w:val="28"/>
-                <w:szCs w:val="24"/>
-                <w:lang w:val="en-US"/>
-              </w:rPr>
-              <w:t>NOP</w:t>
+              <w:spacing w:after="0" w:line="240" w:lineRule="auto"/>
+              <w:jc w:val="center"/>
+              <w:rPr>
+                <w:rFonts w:ascii="Times New Roman" w:hAnsi="Times New Roman" w:cs="Times New Roman"/>
+                <w:sz w:val="28"/>
+                <w:szCs w:val="24"/>
+                <w:lang w:val="en-US"/>
+              </w:rPr>
+            </w:pPr>
+            <w:r>
+              <w:rPr>
+                <w:rFonts w:ascii="Times New Roman" w:hAnsi="Times New Roman" w:cs="Times New Roman"/>
+                <w:sz w:val="28"/>
+                <w:szCs w:val="24"/>
+                <w:lang w:val="en-US"/>
+              </w:rPr>
+              <w:t>LDI r (r*)+</w:t>
             </w:r>
           </w:p>
         </w:tc>
@@ -2715,35 +2425,15 @@
           </w:tcPr>
           <w:p>
             <w:pPr>
-              <w:spacing w:after="160" w:line="259" w:lineRule="auto"/>
-              <w:jc w:val="center"/>
-              <w:rPr>
-                <w:rFonts w:ascii="Times New Roman" w:hAnsi="Times New Roman" w:cs="Times New Roman"/>
-                <w:sz w:val="28"/>
-                <w:szCs w:val="24"/>
-                <w:lang w:val="en-US"/>
-              </w:rPr>
-            </w:pPr>
-            <w:proofErr w:type="gramStart"/>
-            <w:r>
-              <w:rPr>
-                <w:rFonts w:ascii="Times New Roman" w:hAnsi="Times New Roman" w:cs="Times New Roman"/>
-                <w:sz w:val="28"/>
-                <w:szCs w:val="24"/>
-                <w:lang w:val="en-US"/>
-              </w:rPr>
-              <w:t>PC:=</w:t>
-            </w:r>
-            <w:proofErr w:type="gramEnd"/>
-            <w:r>
-              <w:rPr>
-                <w:rFonts w:ascii="Times New Roman" w:hAnsi="Times New Roman" w:cs="Times New Roman"/>
-                <w:sz w:val="28"/>
-                <w:szCs w:val="24"/>
-                <w:lang w:val="en-US"/>
-              </w:rPr>
-              <w:t>PC+1</w:t>
-            </w:r>
+              <w:spacing w:after="0" w:line="240" w:lineRule="auto"/>
+              <w:jc w:val="center"/>
+              <w:rPr>
+                <w:rFonts w:ascii="Times New Roman" w:hAnsi="Times New Roman" w:cs="Times New Roman"/>
+                <w:sz w:val="28"/>
+                <w:szCs w:val="24"/>
+                <w:lang w:val="en-US"/>
+              </w:rPr>
+            </w:pPr>
           </w:p>
         </w:tc>
         <w:tc>
@@ -2752,22 +2442,14 @@
           </w:tcPr>
           <w:p>
             <w:pPr>
-              <w:spacing w:after="160" w:line="259" w:lineRule="auto"/>
-              <w:jc w:val="center"/>
-              <w:rPr>
-                <w:rFonts w:ascii="Times New Roman" w:hAnsi="Times New Roman" w:cs="Times New Roman"/>
-                <w:sz w:val="28"/>
-                <w:szCs w:val="24"/>
-              </w:rPr>
-            </w:pPr>
-            <w:r>
-              <w:rPr>
-                <w:rFonts w:ascii="Times New Roman" w:hAnsi="Times New Roman" w:cs="Times New Roman"/>
-                <w:sz w:val="28"/>
-                <w:szCs w:val="24"/>
-              </w:rPr>
-              <w:t>-</w:t>
-            </w:r>
+              <w:spacing w:after="0" w:line="240" w:lineRule="auto"/>
+              <w:jc w:val="center"/>
+              <w:rPr>
+                <w:rFonts w:ascii="Times New Roman" w:hAnsi="Times New Roman" w:cs="Times New Roman"/>
+                <w:sz w:val="28"/>
+                <w:szCs w:val="24"/>
+              </w:rPr>
+            </w:pPr>
           </w:p>
         </w:tc>
         <w:tc>
@@ -2776,22 +2458,14 @@
           </w:tcPr>
           <w:p>
             <w:pPr>
-              <w:spacing w:after="160" w:line="259" w:lineRule="auto"/>
-              <w:jc w:val="center"/>
-              <w:rPr>
-                <w:rFonts w:ascii="Times New Roman" w:hAnsi="Times New Roman" w:cs="Times New Roman"/>
-                <w:sz w:val="28"/>
-                <w:szCs w:val="24"/>
-              </w:rPr>
-            </w:pPr>
-            <w:r>
-              <w:rPr>
-                <w:rFonts w:ascii="Times New Roman" w:hAnsi="Times New Roman" w:cs="Times New Roman"/>
-                <w:sz w:val="28"/>
-                <w:szCs w:val="24"/>
-              </w:rPr>
-              <w:t>-</w:t>
-            </w:r>
+              <w:spacing w:after="0" w:line="240" w:lineRule="auto"/>
+              <w:jc w:val="center"/>
+              <w:rPr>
+                <w:rFonts w:ascii="Times New Roman" w:hAnsi="Times New Roman" w:cs="Times New Roman"/>
+                <w:sz w:val="28"/>
+                <w:szCs w:val="24"/>
+              </w:rPr>
+            </w:pPr>
           </w:p>
         </w:tc>
       </w:tr>
@@ -2802,21 +2476,21 @@
           </w:tcPr>
           <w:p>
             <w:pPr>
-              <w:spacing w:after="160" w:line="259" w:lineRule="auto"/>
-              <w:jc w:val="center"/>
-              <w:rPr>
-                <w:rFonts w:ascii="Times New Roman" w:hAnsi="Times New Roman" w:cs="Times New Roman"/>
-                <w:sz w:val="28"/>
-                <w:szCs w:val="24"/>
-              </w:rPr>
-            </w:pPr>
-            <w:r>
-              <w:rPr>
-                <w:rFonts w:ascii="Times New Roman" w:hAnsi="Times New Roman" w:cs="Times New Roman"/>
-                <w:sz w:val="28"/>
-                <w:szCs w:val="24"/>
-              </w:rPr>
-              <w:t>ПЕРЕХОД</w:t>
+              <w:spacing w:after="0" w:line="240" w:lineRule="auto"/>
+              <w:jc w:val="center"/>
+              <w:rPr>
+                <w:rFonts w:ascii="Times New Roman" w:hAnsi="Times New Roman" w:cs="Times New Roman"/>
+                <w:sz w:val="28"/>
+                <w:szCs w:val="24"/>
+              </w:rPr>
+            </w:pPr>
+            <w:r>
+              <w:rPr>
+                <w:rFonts w:ascii="Times New Roman" w:hAnsi="Times New Roman" w:cs="Times New Roman"/>
+                <w:sz w:val="28"/>
+                <w:szCs w:val="24"/>
+              </w:rPr>
+              <w:t>ЗАПИСЬ В СТЕК</w:t>
             </w:r>
           </w:p>
         </w:tc>
@@ -2826,23 +2500,23 @@
           </w:tcPr>
           <w:p>
             <w:pPr>
-              <w:spacing w:after="160" w:line="259" w:lineRule="auto"/>
-              <w:jc w:val="center"/>
-              <w:rPr>
-                <w:rFonts w:ascii="Times New Roman" w:hAnsi="Times New Roman" w:cs="Times New Roman"/>
-                <w:sz w:val="28"/>
-                <w:szCs w:val="24"/>
-                <w:lang w:val="en-US"/>
-              </w:rPr>
-            </w:pPr>
-            <w:r>
-              <w:rPr>
-                <w:rFonts w:ascii="Times New Roman" w:hAnsi="Times New Roman" w:cs="Times New Roman"/>
-                <w:sz w:val="28"/>
-                <w:szCs w:val="24"/>
-                <w:lang w:val="en-US"/>
-              </w:rPr>
-              <w:t>BR A</w:t>
+              <w:spacing w:after="0" w:line="240" w:lineRule="auto"/>
+              <w:jc w:val="center"/>
+              <w:rPr>
+                <w:rFonts w:ascii="Times New Roman" w:hAnsi="Times New Roman" w:cs="Times New Roman"/>
+                <w:sz w:val="28"/>
+                <w:szCs w:val="24"/>
+                <w:lang w:val="en-US"/>
+              </w:rPr>
+            </w:pPr>
+            <w:r>
+              <w:rPr>
+                <w:rFonts w:ascii="Times New Roman" w:hAnsi="Times New Roman" w:cs="Times New Roman"/>
+                <w:sz w:val="28"/>
+                <w:szCs w:val="24"/>
+                <w:lang w:val="en-US"/>
+              </w:rPr>
+              <w:t>PUSH r (rSP)-</w:t>
             </w:r>
           </w:p>
         </w:tc>
@@ -2852,35 +2526,15 @@
           </w:tcPr>
           <w:p>
             <w:pPr>
-              <w:spacing w:after="160" w:line="259" w:lineRule="auto"/>
-              <w:jc w:val="center"/>
-              <w:rPr>
-                <w:rFonts w:ascii="Times New Roman" w:hAnsi="Times New Roman" w:cs="Times New Roman"/>
-                <w:sz w:val="28"/>
-                <w:szCs w:val="24"/>
-                <w:lang w:val="en-US"/>
-              </w:rPr>
-            </w:pPr>
-            <w:proofErr w:type="gramStart"/>
-            <w:r>
-              <w:rPr>
-                <w:rFonts w:ascii="Times New Roman" w:hAnsi="Times New Roman" w:cs="Times New Roman"/>
-                <w:sz w:val="28"/>
-                <w:szCs w:val="24"/>
-                <w:lang w:val="en-US"/>
-              </w:rPr>
-              <w:t>PC:=</w:t>
-            </w:r>
-            <w:proofErr w:type="gramEnd"/>
-            <w:r>
-              <w:rPr>
-                <w:rFonts w:ascii="Times New Roman" w:hAnsi="Times New Roman" w:cs="Times New Roman"/>
-                <w:sz w:val="28"/>
-                <w:szCs w:val="24"/>
-                <w:lang w:val="en-US"/>
-              </w:rPr>
-              <w:t>A</w:t>
-            </w:r>
+              <w:spacing w:after="0" w:line="240" w:lineRule="auto"/>
+              <w:jc w:val="center"/>
+              <w:rPr>
+                <w:rFonts w:ascii="Times New Roman" w:hAnsi="Times New Roman" w:cs="Times New Roman"/>
+                <w:sz w:val="28"/>
+                <w:szCs w:val="24"/>
+                <w:lang w:val="en-US"/>
+              </w:rPr>
+            </w:pPr>
           </w:p>
         </w:tc>
         <w:tc>
@@ -2889,22 +2543,14 @@
           </w:tcPr>
           <w:p>
             <w:pPr>
-              <w:spacing w:after="160" w:line="259" w:lineRule="auto"/>
-              <w:jc w:val="center"/>
-              <w:rPr>
-                <w:rFonts w:ascii="Times New Roman" w:hAnsi="Times New Roman" w:cs="Times New Roman"/>
-                <w:sz w:val="28"/>
-                <w:szCs w:val="24"/>
-              </w:rPr>
-            </w:pPr>
-            <w:r>
-              <w:rPr>
-                <w:rFonts w:ascii="Times New Roman" w:hAnsi="Times New Roman" w:cs="Times New Roman"/>
-                <w:sz w:val="28"/>
-                <w:szCs w:val="24"/>
-              </w:rPr>
-              <w:t>-</w:t>
-            </w:r>
+              <w:spacing w:after="0" w:line="240" w:lineRule="auto"/>
+              <w:jc w:val="center"/>
+              <w:rPr>
+                <w:rFonts w:ascii="Times New Roman" w:hAnsi="Times New Roman" w:cs="Times New Roman"/>
+                <w:sz w:val="28"/>
+                <w:szCs w:val="24"/>
+              </w:rPr>
+            </w:pPr>
           </w:p>
         </w:tc>
         <w:tc>
@@ -2913,22 +2559,14 @@
           </w:tcPr>
           <w:p>
             <w:pPr>
-              <w:spacing w:after="160" w:line="259" w:lineRule="auto"/>
-              <w:jc w:val="center"/>
-              <w:rPr>
-                <w:rFonts w:ascii="Times New Roman" w:hAnsi="Times New Roman" w:cs="Times New Roman"/>
-                <w:sz w:val="28"/>
-                <w:szCs w:val="24"/>
-              </w:rPr>
-            </w:pPr>
-            <w:r>
-              <w:rPr>
-                <w:rFonts w:ascii="Times New Roman" w:hAnsi="Times New Roman" w:cs="Times New Roman"/>
-                <w:sz w:val="28"/>
-                <w:szCs w:val="24"/>
-              </w:rPr>
-              <w:t>-</w:t>
-            </w:r>
+              <w:spacing w:after="0" w:line="240" w:lineRule="auto"/>
+              <w:jc w:val="center"/>
+              <w:rPr>
+                <w:rFonts w:ascii="Times New Roman" w:hAnsi="Times New Roman" w:cs="Times New Roman"/>
+                <w:sz w:val="28"/>
+                <w:szCs w:val="24"/>
+              </w:rPr>
+            </w:pPr>
           </w:p>
         </w:tc>
       </w:tr>
@@ -2939,40 +2577,21 @@
           </w:tcPr>
           <w:p>
             <w:pPr>
-              <w:spacing w:after="160" w:line="259" w:lineRule="auto"/>
-              <w:jc w:val="center"/>
-              <w:rPr>
-                <w:rFonts w:ascii="Times New Roman" w:hAnsi="Times New Roman" w:cs="Times New Roman"/>
-                <w:sz w:val="28"/>
-                <w:szCs w:val="24"/>
-              </w:rPr>
-            </w:pPr>
-            <w:r>
-              <w:rPr>
-                <w:rFonts w:ascii="Times New Roman" w:hAnsi="Times New Roman" w:cs="Times New Roman"/>
-                <w:sz w:val="28"/>
-                <w:szCs w:val="24"/>
-              </w:rPr>
-              <w:t>ПЕРЕХОД,</w:t>
-            </w:r>
-          </w:p>
-          <w:p>
-            <w:pPr>
-              <w:spacing w:after="160" w:line="259" w:lineRule="auto"/>
-              <w:jc w:val="center"/>
-              <w:rPr>
-                <w:rFonts w:ascii="Times New Roman" w:hAnsi="Times New Roman" w:cs="Times New Roman"/>
-                <w:sz w:val="28"/>
-                <w:szCs w:val="24"/>
-              </w:rPr>
-            </w:pPr>
-            <w:r>
-              <w:rPr>
-                <w:rFonts w:ascii="Times New Roman" w:hAnsi="Times New Roman" w:cs="Times New Roman"/>
-                <w:sz w:val="28"/>
-                <w:szCs w:val="24"/>
-              </w:rPr>
-              <w:t>ЕСЛИ НУЛЬ</w:t>
+              <w:spacing w:after="0" w:line="240" w:lineRule="auto"/>
+              <w:jc w:val="center"/>
+              <w:rPr>
+                <w:rFonts w:ascii="Times New Roman" w:hAnsi="Times New Roman" w:cs="Times New Roman"/>
+                <w:sz w:val="28"/>
+                <w:szCs w:val="24"/>
+              </w:rPr>
+            </w:pPr>
+            <w:r>
+              <w:rPr>
+                <w:rFonts w:ascii="Times New Roman" w:hAnsi="Times New Roman" w:cs="Times New Roman"/>
+                <w:sz w:val="28"/>
+                <w:szCs w:val="24"/>
+              </w:rPr>
+              <w:t>ЧТЕНИЕ ИЗ СТЕКА</w:t>
             </w:r>
           </w:p>
         </w:tc>
@@ -2982,23 +2601,23 @@
           </w:tcPr>
           <w:p>
             <w:pPr>
-              <w:spacing w:after="160" w:line="259" w:lineRule="auto"/>
-              <w:jc w:val="center"/>
-              <w:rPr>
-                <w:rFonts w:ascii="Times New Roman" w:hAnsi="Times New Roman" w:cs="Times New Roman"/>
-                <w:sz w:val="28"/>
-                <w:szCs w:val="24"/>
-                <w:lang w:val="en-US"/>
-              </w:rPr>
-            </w:pPr>
-            <w:r>
-              <w:rPr>
-                <w:rFonts w:ascii="Times New Roman" w:hAnsi="Times New Roman" w:cs="Times New Roman"/>
-                <w:sz w:val="28"/>
-                <w:szCs w:val="24"/>
-                <w:lang w:val="en-US"/>
-              </w:rPr>
-              <w:t>BEQ A</w:t>
+              <w:spacing w:after="0" w:line="240" w:lineRule="auto"/>
+              <w:jc w:val="center"/>
+              <w:rPr>
+                <w:rFonts w:ascii="Times New Roman" w:hAnsi="Times New Roman" w:cs="Times New Roman"/>
+                <w:sz w:val="28"/>
+                <w:szCs w:val="24"/>
+                <w:lang w:val="en-US"/>
+              </w:rPr>
+            </w:pPr>
+            <w:r>
+              <w:rPr>
+                <w:rFonts w:ascii="Times New Roman" w:hAnsi="Times New Roman" w:cs="Times New Roman"/>
+                <w:sz w:val="28"/>
+                <w:szCs w:val="24"/>
+                <w:lang w:val="en-US"/>
+              </w:rPr>
+              <w:t>POP r (rSP)+</w:t>
             </w:r>
           </w:p>
         </w:tc>
@@ -3008,123 +2627,15 @@
           </w:tcPr>
           <w:p>
             <w:pPr>
-              <w:spacing w:after="160" w:line="259" w:lineRule="auto"/>
-              <w:jc w:val="center"/>
-              <w:rPr>
-                <w:rFonts w:ascii="Times New Roman" w:hAnsi="Times New Roman" w:cs="Times New Roman"/>
-                <w:sz w:val="28"/>
-                <w:szCs w:val="24"/>
-              </w:rPr>
-            </w:pPr>
-            <w:r>
-              <w:rPr>
-                <w:rFonts w:ascii="Times New Roman" w:hAnsi="Times New Roman" w:cs="Times New Roman"/>
-                <w:sz w:val="28"/>
-                <w:szCs w:val="24"/>
-              </w:rPr>
-              <w:t xml:space="preserve">Если </w:t>
-            </w:r>
-            <w:r>
-              <w:rPr>
-                <w:rFonts w:ascii="Times New Roman" w:hAnsi="Times New Roman" w:cs="Times New Roman"/>
-                <w:sz w:val="28"/>
-                <w:szCs w:val="24"/>
-                <w:lang w:val="en-US"/>
-              </w:rPr>
-              <w:t>PZ</w:t>
-            </w:r>
-            <w:r>
-              <w:rPr>
-                <w:rFonts w:ascii="Times New Roman" w:hAnsi="Times New Roman" w:cs="Times New Roman"/>
-                <w:sz w:val="28"/>
-                <w:szCs w:val="24"/>
-              </w:rPr>
-              <w:t xml:space="preserve">=1, </w:t>
-            </w:r>
-            <w:r>
-              <w:rPr>
-                <w:rFonts w:ascii="Times New Roman" w:hAnsi="Times New Roman" w:cs="Times New Roman"/>
-                <w:sz w:val="28"/>
-                <w:szCs w:val="24"/>
-              </w:rPr>
-              <w:t xml:space="preserve">то </w:t>
-            </w:r>
-            <w:proofErr w:type="gramStart"/>
-            <w:r>
-              <w:rPr>
-                <w:rFonts w:ascii="Times New Roman" w:hAnsi="Times New Roman" w:cs="Times New Roman"/>
-                <w:sz w:val="28"/>
-                <w:szCs w:val="24"/>
-                <w:lang w:val="en-US"/>
-              </w:rPr>
-              <w:t>PC</w:t>
-            </w:r>
-            <w:r>
-              <w:rPr>
-                <w:rFonts w:ascii="Times New Roman" w:hAnsi="Times New Roman" w:cs="Times New Roman"/>
-                <w:sz w:val="28"/>
-                <w:szCs w:val="24"/>
-              </w:rPr>
-              <w:t>:=</w:t>
-            </w:r>
-            <w:proofErr w:type="gramEnd"/>
-            <w:r>
-              <w:rPr>
-                <w:rFonts w:ascii="Times New Roman" w:hAnsi="Times New Roman" w:cs="Times New Roman"/>
-                <w:sz w:val="28"/>
-                <w:szCs w:val="24"/>
-                <w:lang w:val="en-US"/>
-              </w:rPr>
-              <w:t>A</w:t>
-            </w:r>
-            <w:r>
-              <w:rPr>
-                <w:rFonts w:ascii="Times New Roman" w:hAnsi="Times New Roman" w:cs="Times New Roman"/>
-                <w:sz w:val="28"/>
-                <w:szCs w:val="24"/>
-              </w:rPr>
-              <w:t>,</w:t>
-            </w:r>
-          </w:p>
-          <w:p>
-            <w:pPr>
-              <w:spacing w:after="160" w:line="259" w:lineRule="auto"/>
-              <w:jc w:val="center"/>
-              <w:rPr>
-                <w:rFonts w:ascii="Times New Roman" w:hAnsi="Times New Roman" w:cs="Times New Roman"/>
-                <w:sz w:val="28"/>
-                <w:szCs w:val="24"/>
-                <w:lang w:val="en-US"/>
-              </w:rPr>
-            </w:pPr>
-            <w:r>
-              <w:rPr>
-                <w:rFonts w:ascii="Times New Roman" w:hAnsi="Times New Roman" w:cs="Times New Roman"/>
-                <w:sz w:val="28"/>
-                <w:szCs w:val="24"/>
-              </w:rPr>
-              <w:t xml:space="preserve">иначе </w:t>
-            </w:r>
-            <w:proofErr w:type="gramStart"/>
-            <w:r>
-              <w:rPr>
-                <w:rFonts w:ascii="Times New Roman" w:hAnsi="Times New Roman" w:cs="Times New Roman"/>
-                <w:sz w:val="28"/>
-                <w:szCs w:val="24"/>
-                <w:lang w:val="en-US"/>
-              </w:rPr>
-              <w:t>PC:=</w:t>
-            </w:r>
-            <w:proofErr w:type="gramEnd"/>
-            <w:r>
-              <w:rPr>
-                <w:rFonts w:ascii="Times New Roman" w:hAnsi="Times New Roman" w:cs="Times New Roman"/>
-                <w:sz w:val="28"/>
-                <w:szCs w:val="24"/>
-                <w:lang w:val="en-US"/>
-              </w:rPr>
-              <w:t>PC+1;</w:t>
-            </w:r>
+              <w:spacing w:after="0" w:line="240" w:lineRule="auto"/>
+              <w:jc w:val="center"/>
+              <w:rPr>
+                <w:rFonts w:ascii="Times New Roman" w:hAnsi="Times New Roman" w:cs="Times New Roman"/>
+                <w:sz w:val="28"/>
+                <w:szCs w:val="24"/>
+                <w:lang w:val="en-US"/>
+              </w:rPr>
+            </w:pPr>
           </w:p>
         </w:tc>
         <w:tc>
@@ -3133,22 +2644,14 @@
           </w:tcPr>
           <w:p>
             <w:pPr>
-              <w:spacing w:after="160" w:line="259" w:lineRule="auto"/>
-              <w:jc w:val="center"/>
-              <w:rPr>
-                <w:rFonts w:ascii="Times New Roman" w:hAnsi="Times New Roman" w:cs="Times New Roman"/>
-                <w:sz w:val="28"/>
-                <w:szCs w:val="24"/>
-              </w:rPr>
-            </w:pPr>
-            <w:r>
-              <w:rPr>
-                <w:rFonts w:ascii="Times New Roman" w:hAnsi="Times New Roman" w:cs="Times New Roman"/>
-                <w:sz w:val="28"/>
-                <w:szCs w:val="24"/>
-              </w:rPr>
-              <w:t>-</w:t>
-            </w:r>
+              <w:spacing w:after="0" w:line="240" w:lineRule="auto"/>
+              <w:jc w:val="center"/>
+              <w:rPr>
+                <w:rFonts w:ascii="Times New Roman" w:hAnsi="Times New Roman" w:cs="Times New Roman"/>
+                <w:sz w:val="28"/>
+                <w:szCs w:val="24"/>
+              </w:rPr>
+            </w:pPr>
           </w:p>
         </w:tc>
         <w:tc>
@@ -3157,22 +2660,14 @@
           </w:tcPr>
           <w:p>
             <w:pPr>
-              <w:spacing w:after="160" w:line="259" w:lineRule="auto"/>
-              <w:jc w:val="center"/>
-              <w:rPr>
-                <w:rFonts w:ascii="Times New Roman" w:hAnsi="Times New Roman" w:cs="Times New Roman"/>
-                <w:sz w:val="28"/>
-                <w:szCs w:val="24"/>
-              </w:rPr>
-            </w:pPr>
-            <w:r>
-              <w:rPr>
-                <w:rFonts w:ascii="Times New Roman" w:hAnsi="Times New Roman" w:cs="Times New Roman"/>
-                <w:sz w:val="28"/>
-                <w:szCs w:val="24"/>
-              </w:rPr>
-              <w:t>-</w:t>
-            </w:r>
+              <w:spacing w:after="0" w:line="240" w:lineRule="auto"/>
+              <w:jc w:val="center"/>
+              <w:rPr>
+                <w:rFonts w:ascii="Times New Roman" w:hAnsi="Times New Roman" w:cs="Times New Roman"/>
+                <w:sz w:val="28"/>
+                <w:szCs w:val="24"/>
+              </w:rPr>
+            </w:pPr>
           </w:p>
         </w:tc>
       </w:tr>
@@ -3183,21 +2678,21 @@
           </w:tcPr>
           <w:p>
             <w:pPr>
-              <w:spacing w:after="160" w:line="259" w:lineRule="auto"/>
-              <w:jc w:val="center"/>
-              <w:rPr>
-                <w:rFonts w:ascii="Times New Roman" w:hAnsi="Times New Roman" w:cs="Times New Roman"/>
-                <w:sz w:val="28"/>
-                <w:szCs w:val="24"/>
-              </w:rPr>
-            </w:pPr>
-            <w:r>
-              <w:rPr>
-                <w:rFonts w:ascii="Times New Roman" w:hAnsi="Times New Roman" w:cs="Times New Roman"/>
-                <w:sz w:val="28"/>
-                <w:szCs w:val="24"/>
-              </w:rPr>
-              <w:t>ОСТАНОВ</w:t>
+              <w:spacing w:after="0" w:line="240" w:lineRule="auto"/>
+              <w:jc w:val="center"/>
+              <w:rPr>
+                <w:rFonts w:ascii="Times New Roman" w:hAnsi="Times New Roman" w:cs="Times New Roman"/>
+                <w:sz w:val="28"/>
+                <w:szCs w:val="24"/>
+              </w:rPr>
+            </w:pPr>
+            <w:r>
+              <w:rPr>
+                <w:rFonts w:ascii="Times New Roman" w:hAnsi="Times New Roman" w:cs="Times New Roman"/>
+                <w:sz w:val="28"/>
+                <w:szCs w:val="24"/>
+              </w:rPr>
+              <w:t>ПЕРЕХОД</w:t>
             </w:r>
           </w:p>
         </w:tc>
@@ -3207,23 +2702,23 @@
           </w:tcPr>
           <w:p>
             <w:pPr>
-              <w:spacing w:after="160" w:line="259" w:lineRule="auto"/>
-              <w:jc w:val="center"/>
-              <w:rPr>
-                <w:rFonts w:ascii="Times New Roman" w:hAnsi="Times New Roman" w:cs="Times New Roman"/>
-                <w:sz w:val="28"/>
-                <w:szCs w:val="24"/>
-                <w:lang w:val="en-US"/>
-              </w:rPr>
-            </w:pPr>
-            <w:r>
-              <w:rPr>
-                <w:rFonts w:ascii="Times New Roman" w:hAnsi="Times New Roman" w:cs="Times New Roman"/>
-                <w:sz w:val="28"/>
-                <w:szCs w:val="24"/>
-                <w:lang w:val="en-US"/>
-              </w:rPr>
-              <w:t>HLT A</w:t>
+              <w:spacing w:after="0" w:line="240" w:lineRule="auto"/>
+              <w:jc w:val="center"/>
+              <w:rPr>
+                <w:rFonts w:ascii="Times New Roman" w:hAnsi="Times New Roman" w:cs="Times New Roman"/>
+                <w:sz w:val="28"/>
+                <w:szCs w:val="24"/>
+                <w:lang w:val="en-US"/>
+              </w:rPr>
+            </w:pPr>
+            <w:r>
+              <w:rPr>
+                <w:rFonts w:ascii="Times New Roman" w:hAnsi="Times New Roman" w:cs="Times New Roman"/>
+                <w:sz w:val="28"/>
+                <w:szCs w:val="24"/>
+                <w:lang w:val="en-US"/>
+              </w:rPr>
+              <w:t>BR A</w:t>
             </w:r>
           </w:p>
         </w:tc>
@@ -3233,42 +2728,14 @@
           </w:tcPr>
           <w:p>
             <w:pPr>
-              <w:spacing w:after="160" w:line="259" w:lineRule="auto"/>
-              <w:jc w:val="center"/>
-              <w:rPr>
-                <w:rFonts w:ascii="Times New Roman" w:hAnsi="Times New Roman" w:cs="Times New Roman"/>
-                <w:sz w:val="28"/>
-                <w:szCs w:val="24"/>
-              </w:rPr>
-            </w:pPr>
-            <w:proofErr w:type="gramStart"/>
-            <w:r>
-              <w:rPr>
-                <w:rFonts w:ascii="Times New Roman" w:hAnsi="Times New Roman" w:cs="Times New Roman"/>
-                <w:sz w:val="28"/>
-                <w:szCs w:val="24"/>
-                <w:lang w:val="en-US"/>
-              </w:rPr>
-              <w:t>PC:=</w:t>
-            </w:r>
-            <w:proofErr w:type="gramEnd"/>
-            <w:r>
-              <w:rPr>
-                <w:rFonts w:ascii="Times New Roman" w:hAnsi="Times New Roman" w:cs="Times New Roman"/>
-                <w:sz w:val="28"/>
-                <w:szCs w:val="24"/>
-                <w:lang w:val="en-US"/>
-              </w:rPr>
-              <w:t>A</w:t>
-            </w:r>
-            <w:r>
-              <w:rPr>
-                <w:rFonts w:ascii="Times New Roman" w:hAnsi="Times New Roman" w:cs="Times New Roman"/>
-                <w:sz w:val="28"/>
-                <w:szCs w:val="24"/>
-              </w:rPr>
-              <w:t>, останов</w:t>
-            </w:r>
+              <w:spacing w:after="0" w:line="240" w:lineRule="auto"/>
+              <w:jc w:val="center"/>
+              <w:rPr>
+                <w:rFonts w:ascii="Times New Roman" w:hAnsi="Times New Roman" w:cs="Times New Roman"/>
+                <w:sz w:val="28"/>
+                <w:szCs w:val="24"/>
+              </w:rPr>
+            </w:pPr>
           </w:p>
         </w:tc>
         <w:tc>
@@ -3277,22 +2744,14 @@
           </w:tcPr>
           <w:p>
             <w:pPr>
-              <w:spacing w:after="160" w:line="259" w:lineRule="auto"/>
-              <w:jc w:val="center"/>
-              <w:rPr>
-                <w:rFonts w:ascii="Times New Roman" w:hAnsi="Times New Roman" w:cs="Times New Roman"/>
-                <w:sz w:val="28"/>
-                <w:szCs w:val="24"/>
-              </w:rPr>
-            </w:pPr>
-            <w:r>
-              <w:rPr>
-                <w:rFonts w:ascii="Times New Roman" w:hAnsi="Times New Roman" w:cs="Times New Roman"/>
-                <w:sz w:val="28"/>
-                <w:szCs w:val="24"/>
-              </w:rPr>
-              <w:t>-</w:t>
-            </w:r>
+              <w:spacing w:after="0" w:line="240" w:lineRule="auto"/>
+              <w:jc w:val="center"/>
+              <w:rPr>
+                <w:rFonts w:ascii="Times New Roman" w:hAnsi="Times New Roman" w:cs="Times New Roman"/>
+                <w:sz w:val="28"/>
+                <w:szCs w:val="24"/>
+              </w:rPr>
+            </w:pPr>
           </w:p>
         </w:tc>
         <w:tc>
@@ -3301,22 +2760,133 @@
           </w:tcPr>
           <w:p>
             <w:pPr>
-              <w:spacing w:after="160" w:line="259" w:lineRule="auto"/>
-              <w:jc w:val="center"/>
-              <w:rPr>
-                <w:rFonts w:ascii="Times New Roman" w:hAnsi="Times New Roman" w:cs="Times New Roman"/>
-                <w:sz w:val="28"/>
-                <w:szCs w:val="24"/>
-              </w:rPr>
-            </w:pPr>
-            <w:r>
-              <w:rPr>
-                <w:rFonts w:ascii="Times New Roman" w:hAnsi="Times New Roman" w:cs="Times New Roman"/>
-                <w:sz w:val="28"/>
-                <w:szCs w:val="24"/>
-              </w:rPr>
-              <w:t>-</w:t>
-            </w:r>
+              <w:spacing w:after="0" w:line="240" w:lineRule="auto"/>
+              <w:jc w:val="center"/>
+              <w:rPr>
+                <w:rFonts w:ascii="Times New Roman" w:hAnsi="Times New Roman" w:cs="Times New Roman"/>
+                <w:sz w:val="28"/>
+                <w:szCs w:val="24"/>
+              </w:rPr>
+            </w:pPr>
+          </w:p>
+        </w:tc>
+      </w:tr>
+      <w:tr>
+        <w:tc>
+          <w:tcPr>
+            <w:tcW w:w="2566" w:type="dxa"/>
+          </w:tcPr>
+          <w:p>
+            <w:pPr>
+              <w:spacing w:after="0" w:line="240" w:lineRule="auto"/>
+              <w:jc w:val="center"/>
+              <w:rPr>
+                <w:rFonts w:ascii="Times New Roman" w:hAnsi="Times New Roman" w:cs="Times New Roman"/>
+                <w:sz w:val="28"/>
+                <w:szCs w:val="24"/>
+              </w:rPr>
+            </w:pPr>
+            <w:r>
+              <w:rPr>
+                <w:rFonts w:ascii="Times New Roman" w:hAnsi="Times New Roman" w:cs="Times New Roman"/>
+                <w:sz w:val="28"/>
+                <w:szCs w:val="24"/>
+              </w:rPr>
+              <w:t>ПЕРЕХОД,</w:t>
+            </w:r>
+          </w:p>
+          <w:p>
+            <w:pPr>
+              <w:spacing w:after="0" w:line="240" w:lineRule="auto"/>
+              <w:jc w:val="center"/>
+              <w:rPr>
+                <w:rFonts w:ascii="Times New Roman" w:hAnsi="Times New Roman" w:cs="Times New Roman"/>
+                <w:sz w:val="28"/>
+                <w:szCs w:val="24"/>
+              </w:rPr>
+            </w:pPr>
+            <w:r>
+              <w:rPr>
+                <w:rFonts w:ascii="Times New Roman" w:hAnsi="Times New Roman" w:cs="Times New Roman"/>
+                <w:sz w:val="28"/>
+                <w:szCs w:val="24"/>
+              </w:rPr>
+              <w:t>ЕСЛИ МИНУС</w:t>
+            </w:r>
+          </w:p>
+        </w:tc>
+        <w:tc>
+          <w:tcPr>
+            <w:tcW w:w="1617" w:type="dxa"/>
+          </w:tcPr>
+          <w:p>
+            <w:pPr>
+              <w:spacing w:after="0" w:line="240" w:lineRule="auto"/>
+              <w:jc w:val="center"/>
+              <w:rPr>
+                <w:rFonts w:ascii="Times New Roman" w:hAnsi="Times New Roman" w:cs="Times New Roman"/>
+                <w:sz w:val="28"/>
+                <w:szCs w:val="24"/>
+                <w:lang w:val="en-US"/>
+              </w:rPr>
+            </w:pPr>
+            <w:r>
+              <w:rPr>
+                <w:rFonts w:ascii="Times New Roman" w:hAnsi="Times New Roman" w:cs="Times New Roman"/>
+                <w:sz w:val="28"/>
+                <w:szCs w:val="24"/>
+                <w:lang w:val="en-US"/>
+              </w:rPr>
+              <w:t>BEQ A</w:t>
+            </w:r>
+          </w:p>
+        </w:tc>
+        <w:tc>
+          <w:tcPr>
+            <w:tcW w:w="3662" w:type="dxa"/>
+          </w:tcPr>
+          <w:p>
+            <w:pPr>
+              <w:spacing w:after="0" w:line="240" w:lineRule="auto"/>
+              <w:jc w:val="center"/>
+              <w:rPr>
+                <w:rFonts w:ascii="Times New Roman" w:hAnsi="Times New Roman" w:cs="Times New Roman"/>
+                <w:sz w:val="28"/>
+                <w:szCs w:val="24"/>
+              </w:rPr>
+            </w:pPr>
+          </w:p>
+        </w:tc>
+        <w:tc>
+          <w:tcPr>
+            <w:tcW w:w="714" w:type="dxa"/>
+          </w:tcPr>
+          <w:p>
+            <w:pPr>
+              <w:spacing w:after="0" w:line="240" w:lineRule="auto"/>
+              <w:jc w:val="center"/>
+              <w:rPr>
+                <w:rFonts w:ascii="Times New Roman" w:hAnsi="Times New Roman" w:cs="Times New Roman"/>
+                <w:sz w:val="28"/>
+                <w:szCs w:val="24"/>
+              </w:rPr>
+            </w:pPr>
+          </w:p>
+        </w:tc>
+        <w:tc>
+          <w:tcPr>
+            <w:tcW w:w="665" w:type="dxa"/>
+          </w:tcPr>
+          <w:p>
+            <w:pPr>
+              <w:spacing w:after="0" w:line="240" w:lineRule="auto"/>
+              <w:jc w:val="center"/>
+              <w:rPr>
+                <w:rFonts w:ascii="Times New Roman" w:hAnsi="Times New Roman" w:cs="Times New Roman"/>
+                <w:sz w:val="28"/>
+                <w:szCs w:val="24"/>
+              </w:rPr>
+            </w:pPr>
           </w:p>
         </w:tc>
       </w:tr>
@@ -3694,23 +3264,13 @@
                 <w:szCs w:val="24"/>
               </w:rPr>
             </w:pPr>
-            <w:proofErr w:type="spellStart"/>
-            <w:r>
-              <w:rPr>
-                <w:rFonts w:ascii="Times New Roman" w:hAnsi="Times New Roman" w:cs="Times New Roman"/>
-                <w:sz w:val="28"/>
-                <w:szCs w:val="24"/>
-              </w:rPr>
-              <w:t>Исключ</w:t>
-            </w:r>
-            <w:proofErr w:type="spellEnd"/>
-            <w:r>
-              <w:rPr>
-                <w:rFonts w:ascii="Times New Roman" w:hAnsi="Times New Roman" w:cs="Times New Roman"/>
-                <w:sz w:val="28"/>
-                <w:szCs w:val="24"/>
-              </w:rPr>
-              <w:t xml:space="preserve"> или с </w:t>
+            <w:r>
+              <w:rPr>
+                <w:rFonts w:ascii="Times New Roman" w:hAnsi="Times New Roman" w:cs="Times New Roman"/>
+                <w:sz w:val="28"/>
+                <w:szCs w:val="24"/>
+              </w:rPr>
+              <w:t xml:space="preserve">Исключ или с </w:t>
             </w:r>
             <w:r>
               <w:rPr>
@@ -4353,7 +3913,6 @@
           <w:szCs w:val="24"/>
           <w:lang w:val="en-US"/>
         </w:rPr>
-        <w:lastRenderedPageBreak/>
         <w:t>AX</w:t>
       </w:r>
       <w:r>
@@ -4399,6 +3958,7 @@
           <w:szCs w:val="24"/>
           <w:lang w:val="en-US"/>
         </w:rPr>
+        <w:lastRenderedPageBreak/>
         <w:t>AY</w:t>
       </w:r>
       <w:r>
@@ -6438,23 +5998,13 @@
                 <w:szCs w:val="24"/>
               </w:rPr>
             </w:pPr>
-            <w:proofErr w:type="spellStart"/>
-            <w:r>
-              <w:rPr>
-                <w:rFonts w:ascii="Times New Roman" w:hAnsi="Times New Roman" w:cs="Times New Roman"/>
-                <w:sz w:val="28"/>
-                <w:szCs w:val="24"/>
-              </w:rPr>
-              <w:t>Исключ</w:t>
-            </w:r>
-            <w:proofErr w:type="spellEnd"/>
-            <w:r>
-              <w:rPr>
-                <w:rFonts w:ascii="Times New Roman" w:hAnsi="Times New Roman" w:cs="Times New Roman"/>
-                <w:sz w:val="28"/>
-                <w:szCs w:val="24"/>
-              </w:rPr>
-              <w:t xml:space="preserve"> или с </w:t>
+            <w:r>
+              <w:rPr>
+                <w:rFonts w:ascii="Times New Roman" w:hAnsi="Times New Roman" w:cs="Times New Roman"/>
+                <w:sz w:val="28"/>
+                <w:szCs w:val="24"/>
+              </w:rPr>
+              <w:t xml:space="preserve">Исключ или с </w:t>
             </w:r>
             <w:r>
               <w:rPr>
@@ -7100,18 +6650,16 @@
           <w:sz w:val="28"/>
           <w:szCs w:val="24"/>
         </w:rPr>
-        <w:t xml:space="preserve">Каждому </w:t>
+        <w:t xml:space="preserve">Каждому программно </w:t>
       </w:r>
-      <w:proofErr w:type="spellStart"/>
       <w:r>
         <w:rPr>
           <w:rFonts w:ascii="Times New Roman" w:hAnsi="Times New Roman" w:cs="Times New Roman"/>
           <w:sz w:val="28"/>
           <w:szCs w:val="24"/>
         </w:rPr>
-        <w:t>программно</w:t>
+        <w:t>–</w:t>
       </w:r>
-      <w:proofErr w:type="spellEnd"/>
       <w:r>
         <w:rPr>
           <w:rFonts w:ascii="Times New Roman" w:hAnsi="Times New Roman" w:cs="Times New Roman"/>
@@ -7126,22 +6674,6 @@
           <w:sz w:val="28"/>
           <w:szCs w:val="24"/>
         </w:rPr>
-        <w:t>–</w:t>
-      </w:r>
-      <w:r>
-        <w:rPr>
-          <w:rFonts w:ascii="Times New Roman" w:hAnsi="Times New Roman" w:cs="Times New Roman"/>
-          <w:sz w:val="28"/>
-          <w:szCs w:val="24"/>
-        </w:rPr>
-        <w:t xml:space="preserve"> </w:t>
-      </w:r>
-      <w:r>
-        <w:rPr>
-          <w:rFonts w:ascii="Times New Roman" w:hAnsi="Times New Roman" w:cs="Times New Roman"/>
-          <w:sz w:val="28"/>
-          <w:szCs w:val="24"/>
-        </w:rPr>
         <w:t>доступному регистру (</w:t>
       </w:r>
       <w:r>
@@ -7201,25 +6733,7 @@
           <w:sz w:val="28"/>
           <w:szCs w:val="24"/>
         </w:rPr>
-        <w:t xml:space="preserve"> ЭВМ ставится в соответствие один из внутренних регистров микропроцессора. </w:t>
-      </w:r>
-      <w:proofErr w:type="spellStart"/>
-      <w:r>
-        <w:rPr>
-          <w:rFonts w:ascii="Times New Roman" w:hAnsi="Times New Roman" w:cs="Times New Roman"/>
-          <w:sz w:val="28"/>
-          <w:szCs w:val="24"/>
-        </w:rPr>
-        <w:t>Программно</w:t>
-      </w:r>
-      <w:proofErr w:type="spellEnd"/>
-      <w:r>
-        <w:rPr>
-          <w:rFonts w:ascii="Times New Roman" w:hAnsi="Times New Roman" w:cs="Times New Roman"/>
-          <w:sz w:val="28"/>
-          <w:szCs w:val="24"/>
-        </w:rPr>
-        <w:t xml:space="preserve"> – недоступные регистры выделяются с учетом функциональных возможностей микропроцессора и максимальным числом одновременно хранимых промежуточных результатов выполнения команд. Распределение регистров показано на рис. 2. Функции триггеров </w:t>
+        <w:t xml:space="preserve"> ЭВМ ставится в соответствие один из внутренних регистров микропроцессора. Программно – недоступные регистры выделяются с учетом функциональных возможностей микропроцессора и максимальным числом одновременно хранимых промежуточных результатов выполнения команд. Распределение регистров показано на рис. 2. Функции триггеров </w:t>
       </w:r>
       <w:r>
         <w:rPr>
@@ -8769,25 +8283,7 @@
                 <w:sz w:val="28"/>
                 <w:szCs w:val="24"/>
               </w:rPr>
-              <w:t xml:space="preserve">Упр. </w:t>
-            </w:r>
-            <w:proofErr w:type="spellStart"/>
-            <w:r>
-              <w:rPr>
-                <w:rFonts w:ascii="Times New Roman" w:hAnsi="Times New Roman" w:cs="Times New Roman"/>
-                <w:sz w:val="28"/>
-                <w:szCs w:val="24"/>
-              </w:rPr>
-              <w:t>усл</w:t>
-            </w:r>
-            <w:proofErr w:type="spellEnd"/>
-            <w:r>
-              <w:rPr>
-                <w:rFonts w:ascii="Times New Roman" w:hAnsi="Times New Roman" w:cs="Times New Roman"/>
-                <w:sz w:val="28"/>
-                <w:szCs w:val="24"/>
-              </w:rPr>
-              <w:t>.</w:t>
+              <w:t>Упр. усл.</w:t>
             </w:r>
           </w:p>
         </w:tc>
@@ -21255,7 +20751,7 @@
       </w:pPr>
     </w:pPrDefault>
   </w:docDefaults>
-  <w:latentStyles w:defLockedState="0" w:defUIPriority="99" w:defSemiHidden="0" w:defUnhideWhenUsed="0" w:defQFormat="0" w:count="376">
+  <w:latentStyles w:defLockedState="0" w:defUIPriority="99" w:defSemiHidden="0" w:defUnhideWhenUsed="0" w:defQFormat="0" w:count="377">
     <w:lsdException w:name="Normal" w:uiPriority="0" w:qFormat="1"/>
     <w:lsdException w:name="heading 1" w:uiPriority="9" w:qFormat="1"/>
     <w:lsdException w:name="heading 2" w:semiHidden="1" w:uiPriority="9" w:unhideWhenUsed="1" w:qFormat="1"/>
@@ -21361,7 +20857,6 @@
     <w:lsdException w:name="HTML Sample" w:semiHidden="1" w:unhideWhenUsed="1"/>
     <w:lsdException w:name="HTML Typewriter" w:semiHidden="1" w:unhideWhenUsed="1"/>
     <w:lsdException w:name="HTML Variable" w:semiHidden="1" w:unhideWhenUsed="1"/>
-    <w:lsdException w:name="Normal Table" w:semiHidden="1" w:unhideWhenUsed="1"/>
     <w:lsdException w:name="annotation subject" w:semiHidden="1" w:unhideWhenUsed="1"/>
     <w:lsdException w:name="No List" w:semiHidden="1" w:unhideWhenUsed="1"/>
     <w:lsdException w:name="Outline List 1" w:semiHidden="1" w:unhideWhenUsed="1"/>
@@ -21408,10 +20903,8 @@
     <w:lsdException w:name="Table Subtle 2" w:semiHidden="1" w:unhideWhenUsed="1"/>
     <w:lsdException w:name="Table Web 1" w:semiHidden="1" w:unhideWhenUsed="1"/>
     <w:lsdException w:name="Table Web 2" w:semiHidden="1" w:unhideWhenUsed="1"/>
-    <w:lsdException w:name="Table Web 3" w:semiHidden="1" w:unhideWhenUsed="1"/>
     <w:lsdException w:name="Balloon Text" w:semiHidden="1" w:unhideWhenUsed="1"/>
     <w:lsdException w:name="Table Grid" w:uiPriority="39"/>
-    <w:lsdException w:name="Table Theme" w:semiHidden="1" w:unhideWhenUsed="1"/>
     <w:lsdException w:name="Placeholder Text" w:semiHidden="1"/>
     <w:lsdException w:name="No Spacing" w:uiPriority="1" w:qFormat="1"/>
     <w:lsdException w:name="Light Shading" w:uiPriority="60"/>
@@ -21632,6 +21125,7 @@
     <w:lsdException w:name="Hashtag" w:semiHidden="1" w:unhideWhenUsed="1"/>
     <w:lsdException w:name="Unresolved Mention" w:semiHidden="1" w:unhideWhenUsed="1"/>
     <w:lsdException w:name="Smart Link" w:semiHidden="1" w:unhideWhenUsed="1"/>
+    <w:lsdException w:name="Smart Link Error" w:semiHidden="1" w:unhideWhenUsed="1"/>
   </w:latentStyles>
   <w:style w:type="paragraph" w:default="1" w:styleId="a">
     <w:name w:val="Normal"/>
@@ -22092,7 +21586,7 @@
 </file>
 
 <file path=customXml/itemProps1.xml><?xml version="1.0" encoding="utf-8"?>
-<ds:datastoreItem xmlns:ds="http://schemas.openxmlformats.org/officeDocument/2006/customXml" ds:itemID="{EC2DC82A-A180-3A4D-BB41-3105A6F7F6B1}">
+<ds:datastoreItem xmlns:ds="http://schemas.openxmlformats.org/officeDocument/2006/customXml" ds:itemID="{9C086CE6-9737-44A5-88B2-3D591ADD3FA8}">
   <ds:schemaRefs>
     <ds:schemaRef ds:uri="http://schemas.openxmlformats.org/officeDocument/2006/bibliography"/>
   </ds:schemaRefs>

</xml_diff>